<commit_message>
add an example with code and pic. by using hough transformation to detect circle.
</commit_message>
<xml_diff>
--- a/statement/hough.docx
+++ b/statement/hough.docx
@@ -212,6 +212,7 @@
         <w:pageBreakBefore w:val="0"/>
         <w:widowControl/>
         <w:numPr>
+          <w:ilvl w:val="0"/>
           <w:numId w:val="0"/>
         </w:numPr>
         <w:kinsoku/>
@@ -242,6 +243,7 @@
         <w:pageBreakBefore w:val="0"/>
         <w:widowControl/>
         <w:numPr>
+          <w:ilvl w:val="0"/>
           <w:numId w:val="0"/>
         </w:numPr>
         <w:kinsoku/>
@@ -361,6 +363,14 @@
           <w:lang w:val="en-US" w:eastAsia="zh-CN"/>
         </w:rPr>
         <w:tab/>
+      </w:r>
+      <w:r>
+        <w:rPr>
+          <w:rFonts w:hint="eastAsia" w:ascii="Times New Roman" w:hAnsi="Times New Roman"/>
+          <w:sz w:val="20"/>
+          <w:szCs w:val="20"/>
+          <w:lang w:val="en-US" w:eastAsia="zh-CN"/>
+        </w:rPr>
         <w:t>found, and then add 1 to the value of corresponding matrix</w:t>
       </w:r>
       <w:r>
@@ -456,6 +466,7 @@
         <w:pageBreakBefore w:val="0"/>
         <w:widowControl/>
         <w:numPr>
+          <w:ilvl w:val="0"/>
           <w:numId w:val="0"/>
         </w:numPr>
         <w:kinsoku/>
@@ -485,6 +496,7 @@
         <w:pageBreakBefore w:val="0"/>
         <w:widowControl/>
         <w:numPr>
+          <w:ilvl w:val="0"/>
           <w:numId w:val="0"/>
         </w:numPr>
         <w:kinsoku/>
@@ -524,6 +536,14 @@
           <w:lang w:val="en-US" w:eastAsia="zh-CN"/>
         </w:rPr>
         <w:tab/>
+      </w:r>
+      <w:r>
+        <w:rPr>
+          <w:rFonts w:hint="eastAsia" w:ascii="Times New Roman" w:hAnsi="Times New Roman"/>
+          <w:sz w:val="20"/>
+          <w:szCs w:val="20"/>
+          <w:lang w:val="en-US" w:eastAsia="zh-CN"/>
+        </w:rPr>
         <w:t>property to detect a circle.</w:t>
       </w:r>
     </w:p>
@@ -534,6 +554,7 @@
         <w:pageBreakBefore w:val="0"/>
         <w:widowControl/>
         <w:numPr>
+          <w:ilvl w:val="0"/>
           <w:numId w:val="0"/>
         </w:numPr>
         <w:kinsoku/>
@@ -641,6 +662,7 @@
         <w:pageBreakBefore w:val="0"/>
         <w:widowControl/>
         <w:numPr>
+          <w:ilvl w:val="0"/>
           <w:numId w:val="0"/>
         </w:numPr>
         <w:kinsoku/>
@@ -762,6 +784,16 @@
           <w:lang w:val="en-US" w:eastAsia="zh-CN"/>
         </w:rPr>
         <w:tab/>
+      </w:r>
+      <w:r>
+        <w:rPr>
+          <w:rFonts w:hint="eastAsia" w:ascii="Times New Roman" w:hAnsi="Times New Roman"/>
+          <w:b w:val="0"/>
+          <w:bCs w:val="0"/>
+          <w:sz w:val="20"/>
+          <w:szCs w:val="20"/>
+          <w:lang w:val="en-US" w:eastAsia="zh-CN"/>
+        </w:rPr>
         <w:t>default.</w:t>
       </w:r>
     </w:p>
@@ -874,8 +906,6 @@
         </w:rPr>
         <w:t xml:space="preserve"> value increase by 1.</w:t>
       </w:r>
-      <w:bookmarkStart w:id="0" w:name="_GoBack"/>
-      <w:bookmarkEnd w:id="0"/>
     </w:p>
     <w:p>
       <w:pPr>
@@ -884,6 +914,7 @@
         <w:pageBreakBefore w:val="0"/>
         <w:widowControl/>
         <w:numPr>
+          <w:ilvl w:val="0"/>
           <w:numId w:val="0"/>
         </w:numPr>
         <w:kinsoku/>
@@ -910,10 +941,2673 @@
     <w:p>
       <w:pPr>
         <w:jc w:val="left"/>
-        <w:rPr>
-          <w:rFonts w:hint="default" w:ascii="Times New Roman" w:hAnsi="Times New Roman" w:cs="Times New Roman"/>
+      </w:pPr>
+      <w:r>
+        <w:rPr>
+          <w:rFonts w:hint="eastAsia" w:ascii="Times New Roman" w:hAnsi="Times New Roman" w:cs="Times New Roman"/>
           <w:sz w:val="21"/>
           <w:szCs w:val="21"/>
+          <w:lang w:val="en-US" w:eastAsia="zh-CN"/>
+        </w:rPr>
+        <w:t xml:space="preserve">Example: </w:t>
+      </w:r>
+      <w:r>
+        <w:drawing>
+          <wp:inline distT="0" distB="0" distL="114300" distR="114300">
+            <wp:extent cx="4982845" cy="6651625"/>
+            <wp:effectExtent l="0" t="0" r="8255" b="15875"/>
+            <wp:docPr id="1" name="Picture 1"/>
+            <wp:cNvGraphicFramePr>
+              <a:graphicFrameLocks xmlns:a="http://schemas.openxmlformats.org/drawingml/2006/main" noChangeAspect="1"/>
+            </wp:cNvGraphicFramePr>
+            <a:graphic xmlns:a="http://schemas.openxmlformats.org/drawingml/2006/main">
+              <a:graphicData uri="http://schemas.openxmlformats.org/drawingml/2006/picture">
+                <pic:pic xmlns:pic="http://schemas.openxmlformats.org/drawingml/2006/picture">
+                  <pic:nvPicPr>
+                    <pic:cNvPr id="1" name="Picture 1"/>
+                    <pic:cNvPicPr>
+                      <a:picLocks noChangeAspect="1"/>
+                    </pic:cNvPicPr>
+                  </pic:nvPicPr>
+                  <pic:blipFill>
+                    <a:blip r:embed="rId4"/>
+                    <a:stretch>
+                      <a:fillRect/>
+                    </a:stretch>
+                  </pic:blipFill>
+                  <pic:spPr>
+                    <a:xfrm>
+                      <a:off x="0" y="0"/>
+                      <a:ext cx="4982845" cy="6651625"/>
+                    </a:xfrm>
+                    <a:prstGeom prst="rect">
+                      <a:avLst/>
+                    </a:prstGeom>
+                    <a:noFill/>
+                    <a:ln>
+                      <a:noFill/>
+                    </a:ln>
+                  </pic:spPr>
+                </pic:pic>
+              </a:graphicData>
+            </a:graphic>
+          </wp:inline>
+        </w:drawing>
+      </w:r>
+    </w:p>
+    <w:p>
+      <w:pPr>
+        <w:jc w:val="left"/>
+      </w:pPr>
+    </w:p>
+    <w:p>
+      <w:pPr>
+        <w:jc w:val="left"/>
+      </w:pPr>
+    </w:p>
+    <w:p>
+      <w:pPr>
+        <w:jc w:val="left"/>
+      </w:pPr>
+    </w:p>
+    <w:p>
+      <w:pPr>
+        <w:jc w:val="left"/>
+      </w:pPr>
+    </w:p>
+    <w:p>
+      <w:pPr>
+        <w:jc w:val="left"/>
+      </w:pPr>
+    </w:p>
+    <w:p>
+      <w:pPr>
+        <w:jc w:val="left"/>
+      </w:pPr>
+    </w:p>
+    <w:p>
+      <w:pPr>
+        <w:jc w:val="left"/>
+      </w:pPr>
+    </w:p>
+    <w:p>
+      <w:pPr>
+        <w:jc w:val="left"/>
+      </w:pPr>
+    </w:p>
+    <w:p>
+      <w:pPr>
+        <w:jc w:val="left"/>
+      </w:pPr>
+    </w:p>
+    <w:p>
+      <w:pPr>
+        <w:jc w:val="left"/>
+      </w:pPr>
+    </w:p>
+    <w:p>
+      <w:pPr>
+        <w:jc w:val="left"/>
+      </w:pPr>
+    </w:p>
+    <w:p>
+      <w:pPr>
+        <w:jc w:val="left"/>
+      </w:pPr>
+    </w:p>
+    <w:p>
+      <w:pPr>
+        <w:jc w:val="left"/>
+      </w:pPr>
+    </w:p>
+    <w:p>
+      <w:pPr>
+        <w:jc w:val="left"/>
+        <w:rPr>
+          <w:rFonts w:hint="eastAsia"/>
+          <w:b/>
+          <w:bCs/>
+          <w:lang w:val="en-US" w:eastAsia="zh-CN"/>
+        </w:rPr>
+      </w:pPr>
+      <w:r>
+        <w:rPr>
+          <w:rFonts w:hint="eastAsia"/>
+          <w:b/>
+          <w:bCs/>
+          <w:lang w:val="en-US" w:eastAsia="zh-CN"/>
+        </w:rPr>
+        <w:t xml:space="preserve">Main: </w:t>
+      </w:r>
+      <w:bookmarkStart w:id="0" w:name="_GoBack"/>
+      <w:bookmarkEnd w:id="0"/>
+    </w:p>
+    <w:p>
+      <w:pPr>
+        <w:spacing w:beforeLines="0" w:afterLines="0"/>
+        <w:jc w:val="left"/>
+        <w:rPr>
+          <w:rFonts w:hint="default"/>
+          <w:sz w:val="24"/>
+        </w:rPr>
+      </w:pPr>
+      <w:r>
+        <w:rPr>
+          <w:rFonts w:hint="eastAsia" w:ascii="Courier New" w:hAnsi="Courier New"/>
+          <w:color w:val="000000"/>
+          <w:sz w:val="20"/>
+        </w:rPr>
+        <w:t>clear;</w:t>
+      </w:r>
+    </w:p>
+    <w:p>
+      <w:pPr>
+        <w:spacing w:beforeLines="0" w:afterLines="0"/>
+        <w:jc w:val="left"/>
+        <w:rPr>
+          <w:rFonts w:hint="default"/>
+          <w:sz w:val="24"/>
+        </w:rPr>
+      </w:pPr>
+      <w:r>
+        <w:rPr>
+          <w:rFonts w:hint="eastAsia" w:ascii="Courier New" w:hAnsi="Courier New"/>
+          <w:color w:val="000000"/>
+          <w:sz w:val="20"/>
+        </w:rPr>
+        <w:t>clc;</w:t>
+      </w:r>
+    </w:p>
+    <w:p>
+      <w:pPr>
+        <w:spacing w:beforeLines="0" w:afterLines="0"/>
+        <w:jc w:val="left"/>
+        <w:rPr>
+          <w:rFonts w:hint="default"/>
+          <w:sz w:val="24"/>
+        </w:rPr>
+      </w:pPr>
+      <w:r>
+        <w:rPr>
+          <w:rFonts w:hint="eastAsia" w:ascii="Courier New" w:hAnsi="Courier New"/>
+          <w:color w:val="000000"/>
+          <w:sz w:val="20"/>
+        </w:rPr>
+        <w:t>circleParaXYR = [];</w:t>
+      </w:r>
+    </w:p>
+    <w:p>
+      <w:pPr>
+        <w:spacing w:beforeLines="0" w:afterLines="0"/>
+        <w:jc w:val="left"/>
+        <w:rPr>
+          <w:rFonts w:hint="default"/>
+          <w:sz w:val="24"/>
+        </w:rPr>
+      </w:pPr>
+      <w:r>
+        <w:rPr>
+          <w:rFonts w:hint="eastAsia" w:ascii="Courier New" w:hAnsi="Courier New"/>
+          <w:color w:val="000000"/>
+          <w:sz w:val="20"/>
+        </w:rPr>
+        <w:t>i = imread(</w:t>
+      </w:r>
+      <w:r>
+        <w:rPr>
+          <w:rFonts w:hint="eastAsia" w:ascii="Courier New" w:hAnsi="Courier New"/>
+          <w:color w:val="A020F0"/>
+          <w:sz w:val="20"/>
+        </w:rPr>
+        <w:t>'F:/circle.jpg'</w:t>
+      </w:r>
+      <w:r>
+        <w:rPr>
+          <w:rFonts w:hint="eastAsia" w:ascii="Courier New" w:hAnsi="Courier New"/>
+          <w:color w:val="000000"/>
+          <w:sz w:val="20"/>
+        </w:rPr>
+        <w:t>);</w:t>
+      </w:r>
+    </w:p>
+    <w:p>
+      <w:pPr>
+        <w:spacing w:beforeLines="0" w:afterLines="0"/>
+        <w:jc w:val="left"/>
+        <w:rPr>
+          <w:rFonts w:hint="default"/>
+          <w:sz w:val="24"/>
+        </w:rPr>
+      </w:pPr>
+      <w:r>
+        <w:rPr>
+          <w:rFonts w:hint="eastAsia" w:ascii="Courier New" w:hAnsi="Courier New"/>
+          <w:color w:val="000000"/>
+          <w:sz w:val="20"/>
+        </w:rPr>
+        <w:t>[m,n,l] = size(i);</w:t>
+      </w:r>
+    </w:p>
+    <w:p>
+      <w:pPr>
+        <w:spacing w:beforeLines="0" w:afterLines="0"/>
+        <w:jc w:val="left"/>
+        <w:rPr>
+          <w:rFonts w:hint="default"/>
+          <w:sz w:val="24"/>
+        </w:rPr>
+      </w:pPr>
+      <w:r>
+        <w:rPr>
+          <w:rFonts w:hint="eastAsia" w:ascii="Courier New" w:hAnsi="Courier New"/>
+          <w:color w:val="000000"/>
+          <w:sz w:val="20"/>
+        </w:rPr>
+        <w:t xml:space="preserve"> </w:t>
+      </w:r>
+    </w:p>
+    <w:p>
+      <w:pPr>
+        <w:spacing w:beforeLines="0" w:afterLines="0"/>
+        <w:jc w:val="left"/>
+        <w:rPr>
+          <w:rFonts w:hint="default"/>
+          <w:sz w:val="24"/>
+        </w:rPr>
+      </w:pPr>
+      <w:r>
+        <w:rPr>
+          <w:rFonts w:hint="eastAsia" w:ascii="Courier New" w:hAnsi="Courier New"/>
+          <w:color w:val="0000FF"/>
+          <w:sz w:val="20"/>
+        </w:rPr>
+        <w:t>if</w:t>
+      </w:r>
+      <w:r>
+        <w:rPr>
+          <w:rFonts w:hint="eastAsia" w:ascii="Courier New" w:hAnsi="Courier New"/>
+          <w:color w:val="000000"/>
+          <w:sz w:val="20"/>
+        </w:rPr>
+        <w:t xml:space="preserve"> l &gt; 1</w:t>
+      </w:r>
+    </w:p>
+    <w:p>
+      <w:pPr>
+        <w:spacing w:beforeLines="0" w:afterLines="0"/>
+        <w:jc w:val="left"/>
+        <w:rPr>
+          <w:rFonts w:hint="default"/>
+          <w:sz w:val="24"/>
+        </w:rPr>
+      </w:pPr>
+      <w:r>
+        <w:rPr>
+          <w:rFonts w:hint="eastAsia" w:ascii="Courier New" w:hAnsi="Courier New"/>
+          <w:color w:val="000000"/>
+          <w:sz w:val="20"/>
+        </w:rPr>
+        <w:t xml:space="preserve">    i = rgb2gray(i);</w:t>
+      </w:r>
+    </w:p>
+    <w:p>
+      <w:pPr>
+        <w:spacing w:beforeLines="0" w:afterLines="0"/>
+        <w:jc w:val="left"/>
+        <w:rPr>
+          <w:rFonts w:hint="default"/>
+          <w:sz w:val="24"/>
+        </w:rPr>
+      </w:pPr>
+      <w:r>
+        <w:rPr>
+          <w:rFonts w:hint="eastAsia" w:ascii="Courier New" w:hAnsi="Courier New"/>
+          <w:color w:val="0000FF"/>
+          <w:sz w:val="20"/>
+        </w:rPr>
+        <w:t>end</w:t>
+      </w:r>
+    </w:p>
+    <w:p>
+      <w:pPr>
+        <w:spacing w:beforeLines="0" w:afterLines="0"/>
+        <w:jc w:val="left"/>
+        <w:rPr>
+          <w:rFonts w:hint="default"/>
+          <w:sz w:val="24"/>
+        </w:rPr>
+      </w:pPr>
+      <w:r>
+        <w:rPr>
+          <w:rFonts w:hint="eastAsia" w:ascii="Courier New" w:hAnsi="Courier New"/>
+          <w:color w:val="0000FF"/>
+          <w:sz w:val="20"/>
+        </w:rPr>
+        <w:t xml:space="preserve"> </w:t>
+      </w:r>
+    </w:p>
+    <w:p>
+      <w:pPr>
+        <w:spacing w:beforeLines="0" w:afterLines="0"/>
+        <w:jc w:val="left"/>
+        <w:rPr>
+          <w:rFonts w:hint="default"/>
+          <w:sz w:val="24"/>
+        </w:rPr>
+      </w:pPr>
+      <w:r>
+        <w:rPr>
+          <w:rFonts w:hint="eastAsia" w:ascii="Courier New" w:hAnsi="Courier New"/>
+          <w:color w:val="000000"/>
+          <w:sz w:val="20"/>
+        </w:rPr>
+        <w:t xml:space="preserve">BW = edge(i, </w:t>
+      </w:r>
+      <w:r>
+        <w:rPr>
+          <w:rFonts w:hint="eastAsia" w:ascii="Courier New" w:hAnsi="Courier New"/>
+          <w:color w:val="A020F0"/>
+          <w:sz w:val="20"/>
+        </w:rPr>
+        <w:t>'sobel'</w:t>
+      </w:r>
+      <w:r>
+        <w:rPr>
+          <w:rFonts w:hint="eastAsia" w:ascii="Courier New" w:hAnsi="Courier New"/>
+          <w:color w:val="000000"/>
+          <w:sz w:val="20"/>
+        </w:rPr>
+        <w:t>);</w:t>
+      </w:r>
+    </w:p>
+    <w:p>
+      <w:pPr>
+        <w:spacing w:beforeLines="0" w:afterLines="0"/>
+        <w:jc w:val="left"/>
+        <w:rPr>
+          <w:rFonts w:hint="default"/>
+          <w:sz w:val="24"/>
+        </w:rPr>
+      </w:pPr>
+      <w:r>
+        <w:rPr>
+          <w:rFonts w:hint="eastAsia" w:ascii="Courier New" w:hAnsi="Courier New"/>
+          <w:color w:val="000000"/>
+          <w:sz w:val="20"/>
+        </w:rPr>
+        <w:t xml:space="preserve"> </w:t>
+      </w:r>
+    </w:p>
+    <w:p>
+      <w:pPr>
+        <w:spacing w:beforeLines="0" w:afterLines="0"/>
+        <w:jc w:val="left"/>
+        <w:rPr>
+          <w:rFonts w:hint="default"/>
+          <w:sz w:val="24"/>
+        </w:rPr>
+      </w:pPr>
+      <w:r>
+        <w:rPr>
+          <w:rFonts w:hint="eastAsia" w:ascii="Courier New" w:hAnsi="Courier New"/>
+          <w:color w:val="000000"/>
+          <w:sz w:val="20"/>
+        </w:rPr>
+        <w:t xml:space="preserve">step_r = 1;  </w:t>
+      </w:r>
+    </w:p>
+    <w:p>
+      <w:pPr>
+        <w:spacing w:beforeLines="0" w:afterLines="0"/>
+        <w:jc w:val="left"/>
+        <w:rPr>
+          <w:rFonts w:hint="default"/>
+          <w:sz w:val="24"/>
+        </w:rPr>
+      </w:pPr>
+      <w:r>
+        <w:rPr>
+          <w:rFonts w:hint="eastAsia" w:ascii="Courier New" w:hAnsi="Courier New"/>
+          <w:color w:val="000000"/>
+          <w:sz w:val="20"/>
+        </w:rPr>
+        <w:t xml:space="preserve">step_angle = 0.1; </w:t>
+      </w:r>
+    </w:p>
+    <w:p>
+      <w:pPr>
+        <w:spacing w:beforeLines="0" w:afterLines="0"/>
+        <w:jc w:val="left"/>
+        <w:rPr>
+          <w:rFonts w:hint="default"/>
+          <w:sz w:val="24"/>
+        </w:rPr>
+      </w:pPr>
+      <w:r>
+        <w:rPr>
+          <w:rFonts w:hint="eastAsia" w:ascii="Courier New" w:hAnsi="Courier New"/>
+          <w:color w:val="000000"/>
+          <w:sz w:val="20"/>
+        </w:rPr>
+        <w:t>minr = 100;</w:t>
+      </w:r>
+    </w:p>
+    <w:p>
+      <w:pPr>
+        <w:spacing w:beforeLines="0" w:afterLines="0"/>
+        <w:jc w:val="left"/>
+        <w:rPr>
+          <w:rFonts w:hint="default"/>
+          <w:sz w:val="24"/>
+        </w:rPr>
+      </w:pPr>
+      <w:r>
+        <w:rPr>
+          <w:rFonts w:hint="eastAsia" w:ascii="Courier New" w:hAnsi="Courier New"/>
+          <w:color w:val="000000"/>
+          <w:sz w:val="20"/>
+        </w:rPr>
+        <w:t>maxr = 125;</w:t>
+      </w:r>
+    </w:p>
+    <w:p>
+      <w:pPr>
+        <w:spacing w:beforeLines="0" w:afterLines="0"/>
+        <w:jc w:val="left"/>
+        <w:rPr>
+          <w:rFonts w:hint="default"/>
+          <w:sz w:val="24"/>
+        </w:rPr>
+      </w:pPr>
+      <w:r>
+        <w:rPr>
+          <w:rFonts w:hint="eastAsia" w:ascii="Courier New" w:hAnsi="Courier New"/>
+          <w:color w:val="000000"/>
+          <w:sz w:val="20"/>
+        </w:rPr>
+        <w:t>thresh = graythresh(i);</w:t>
+      </w:r>
+    </w:p>
+    <w:p>
+      <w:pPr>
+        <w:spacing w:beforeLines="0" w:afterLines="0"/>
+        <w:jc w:val="left"/>
+        <w:rPr>
+          <w:rFonts w:hint="default"/>
+          <w:sz w:val="24"/>
+        </w:rPr>
+      </w:pPr>
+      <w:r>
+        <w:rPr>
+          <w:rFonts w:hint="eastAsia" w:ascii="Courier New" w:hAnsi="Courier New"/>
+          <w:color w:val="000000"/>
+          <w:sz w:val="20"/>
+        </w:rPr>
+        <w:t>[hough_space,hough_circle,para] = hough_circle(BW,step_r,step_angle,minr,maxr,thresh);</w:t>
+      </w:r>
+    </w:p>
+    <w:p>
+      <w:pPr>
+        <w:spacing w:beforeLines="0" w:afterLines="0"/>
+        <w:jc w:val="left"/>
+        <w:rPr>
+          <w:rFonts w:hint="default"/>
+          <w:sz w:val="24"/>
+        </w:rPr>
+      </w:pPr>
+      <w:r>
+        <w:rPr>
+          <w:rFonts w:hint="eastAsia" w:ascii="Courier New" w:hAnsi="Courier New"/>
+          <w:color w:val="3C763D"/>
+          <w:sz w:val="20"/>
+        </w:rPr>
+        <w:t xml:space="preserve">%figure(1),imshow(i),title('??')  </w:t>
+      </w:r>
+    </w:p>
+    <w:p>
+      <w:pPr>
+        <w:spacing w:beforeLines="0" w:afterLines="0"/>
+        <w:jc w:val="left"/>
+        <w:rPr>
+          <w:rFonts w:hint="default"/>
+          <w:sz w:val="24"/>
+        </w:rPr>
+      </w:pPr>
+      <w:r>
+        <w:rPr>
+          <w:rFonts w:hint="eastAsia" w:ascii="Courier New" w:hAnsi="Courier New"/>
+          <w:color w:val="3C763D"/>
+          <w:sz w:val="20"/>
+        </w:rPr>
+        <w:t xml:space="preserve">%figure(2),imshow(BW),title('??')  </w:t>
+      </w:r>
+    </w:p>
+    <w:p>
+      <w:pPr>
+        <w:spacing w:beforeLines="0" w:afterLines="0"/>
+        <w:jc w:val="left"/>
+        <w:rPr>
+          <w:rFonts w:hint="default"/>
+          <w:sz w:val="24"/>
+        </w:rPr>
+      </w:pPr>
+      <w:r>
+        <w:rPr>
+          <w:rFonts w:hint="eastAsia" w:ascii="Courier New" w:hAnsi="Courier New"/>
+          <w:color w:val="3C763D"/>
+          <w:sz w:val="20"/>
+        </w:rPr>
+        <w:t>%figure(3),imshow(hough_circle),title('????')</w:t>
+      </w:r>
+    </w:p>
+    <w:p>
+      <w:pPr>
+        <w:spacing w:beforeLines="0" w:afterLines="0"/>
+        <w:jc w:val="left"/>
+        <w:rPr>
+          <w:rFonts w:hint="default"/>
+          <w:sz w:val="24"/>
+        </w:rPr>
+      </w:pPr>
+      <w:r>
+        <w:rPr>
+          <w:rFonts w:hint="eastAsia" w:ascii="Courier New" w:hAnsi="Courier New"/>
+          <w:color w:val="3C763D"/>
+          <w:sz w:val="20"/>
+        </w:rPr>
+        <w:t xml:space="preserve"> </w:t>
+      </w:r>
+    </w:p>
+    <w:p>
+      <w:pPr>
+        <w:spacing w:beforeLines="0" w:afterLines="0"/>
+        <w:jc w:val="left"/>
+        <w:rPr>
+          <w:rFonts w:hint="default"/>
+          <w:sz w:val="24"/>
+        </w:rPr>
+      </w:pPr>
+      <w:r>
+        <w:rPr>
+          <w:rFonts w:hint="eastAsia" w:ascii="Courier New" w:hAnsi="Courier New"/>
+          <w:color w:val="3C763D"/>
+          <w:sz w:val="20"/>
+        </w:rPr>
+        <w:t>%result = mean(para,2);</w:t>
+      </w:r>
+    </w:p>
+    <w:p>
+      <w:pPr>
+        <w:spacing w:beforeLines="0" w:afterLines="0"/>
+        <w:jc w:val="left"/>
+        <w:rPr>
+          <w:rFonts w:hint="default"/>
+          <w:sz w:val="24"/>
+        </w:rPr>
+      </w:pPr>
+      <w:r>
+        <w:rPr>
+          <w:rFonts w:hint="eastAsia" w:ascii="Courier New" w:hAnsi="Courier New"/>
+          <w:color w:val="3C763D"/>
+          <w:sz w:val="20"/>
+        </w:rPr>
+        <w:t>%fprintf(1,'Center %d %d radius %d\n',result(1),result(2),result(3));</w:t>
+      </w:r>
+    </w:p>
+    <w:p>
+      <w:pPr>
+        <w:jc w:val="left"/>
+        <w:rPr>
+          <w:rFonts w:hint="default"/>
+          <w:lang w:val="en-US" w:eastAsia="zh-CN"/>
+        </w:rPr>
+      </w:pPr>
+    </w:p>
+    <w:p>
+      <w:pPr>
+        <w:jc w:val="left"/>
+        <w:rPr>
+          <w:rFonts w:hint="default"/>
+          <w:lang w:val="en-US" w:eastAsia="zh-CN"/>
+        </w:rPr>
+      </w:pPr>
+    </w:p>
+    <w:p>
+      <w:pPr>
+        <w:jc w:val="left"/>
+        <w:rPr>
+          <w:rFonts w:hint="default"/>
+          <w:lang w:val="en-US" w:eastAsia="zh-CN"/>
+        </w:rPr>
+      </w:pPr>
+    </w:p>
+    <w:p>
+      <w:pPr>
+        <w:jc w:val="left"/>
+        <w:rPr>
+          <w:rFonts w:hint="default"/>
+          <w:lang w:val="en-US" w:eastAsia="zh-CN"/>
+        </w:rPr>
+      </w:pPr>
+    </w:p>
+    <w:p>
+      <w:pPr>
+        <w:jc w:val="left"/>
+        <w:rPr>
+          <w:rFonts w:hint="default"/>
+          <w:lang w:val="en-US" w:eastAsia="zh-CN"/>
+        </w:rPr>
+      </w:pPr>
+    </w:p>
+    <w:p>
+      <w:pPr>
+        <w:jc w:val="left"/>
+        <w:rPr>
+          <w:rFonts w:hint="default"/>
+          <w:lang w:val="en-US" w:eastAsia="zh-CN"/>
+        </w:rPr>
+      </w:pPr>
+    </w:p>
+    <w:p>
+      <w:pPr>
+        <w:jc w:val="left"/>
+        <w:rPr>
+          <w:rFonts w:hint="default"/>
+          <w:lang w:val="en-US" w:eastAsia="zh-CN"/>
+        </w:rPr>
+      </w:pPr>
+    </w:p>
+    <w:p>
+      <w:pPr>
+        <w:jc w:val="left"/>
+        <w:rPr>
+          <w:rFonts w:hint="default"/>
+          <w:lang w:val="en-US" w:eastAsia="zh-CN"/>
+        </w:rPr>
+      </w:pPr>
+    </w:p>
+    <w:p>
+      <w:pPr>
+        <w:jc w:val="left"/>
+        <w:rPr>
+          <w:rFonts w:hint="default"/>
+          <w:lang w:val="en-US" w:eastAsia="zh-CN"/>
+        </w:rPr>
+      </w:pPr>
+    </w:p>
+    <w:p>
+      <w:pPr>
+        <w:jc w:val="left"/>
+        <w:rPr>
+          <w:rFonts w:hint="default"/>
+          <w:lang w:val="en-US" w:eastAsia="zh-CN"/>
+        </w:rPr>
+      </w:pPr>
+    </w:p>
+    <w:p>
+      <w:pPr>
+        <w:jc w:val="left"/>
+        <w:rPr>
+          <w:rFonts w:hint="default"/>
+          <w:lang w:val="en-US" w:eastAsia="zh-CN"/>
+        </w:rPr>
+      </w:pPr>
+    </w:p>
+    <w:p>
+      <w:pPr>
+        <w:jc w:val="left"/>
+        <w:rPr>
+          <w:rFonts w:hint="default"/>
+          <w:lang w:val="en-US" w:eastAsia="zh-CN"/>
+        </w:rPr>
+      </w:pPr>
+    </w:p>
+    <w:p>
+      <w:pPr>
+        <w:jc w:val="left"/>
+        <w:rPr>
+          <w:rFonts w:hint="default"/>
+          <w:lang w:val="en-US" w:eastAsia="zh-CN"/>
+        </w:rPr>
+      </w:pPr>
+    </w:p>
+    <w:p>
+      <w:pPr>
+        <w:jc w:val="left"/>
+        <w:rPr>
+          <w:rFonts w:hint="default"/>
+          <w:lang w:val="en-US" w:eastAsia="zh-CN"/>
+        </w:rPr>
+      </w:pPr>
+    </w:p>
+    <w:p>
+      <w:pPr>
+        <w:jc w:val="left"/>
+        <w:rPr>
+          <w:rFonts w:hint="default"/>
+          <w:lang w:val="en-US" w:eastAsia="zh-CN"/>
+        </w:rPr>
+      </w:pPr>
+    </w:p>
+    <w:p>
+      <w:pPr>
+        <w:jc w:val="left"/>
+        <w:rPr>
+          <w:rFonts w:hint="default"/>
+          <w:lang w:val="en-US" w:eastAsia="zh-CN"/>
+        </w:rPr>
+      </w:pPr>
+    </w:p>
+    <w:p>
+      <w:pPr>
+        <w:jc w:val="left"/>
+        <w:rPr>
+          <w:rFonts w:hint="default"/>
+          <w:lang w:val="en-US" w:eastAsia="zh-CN"/>
+        </w:rPr>
+      </w:pPr>
+    </w:p>
+    <w:p>
+      <w:pPr>
+        <w:jc w:val="left"/>
+        <w:rPr>
+          <w:rFonts w:hint="default"/>
+          <w:lang w:val="en-US" w:eastAsia="zh-CN"/>
+        </w:rPr>
+      </w:pPr>
+    </w:p>
+    <w:p>
+      <w:pPr>
+        <w:jc w:val="left"/>
+        <w:rPr>
+          <w:rFonts w:hint="default"/>
+          <w:lang w:val="en-US" w:eastAsia="zh-CN"/>
+        </w:rPr>
+      </w:pPr>
+    </w:p>
+    <w:p>
+      <w:pPr>
+        <w:jc w:val="left"/>
+        <w:rPr>
+          <w:rFonts w:hint="default"/>
+          <w:lang w:val="en-US" w:eastAsia="zh-CN"/>
+        </w:rPr>
+      </w:pPr>
+    </w:p>
+    <w:p>
+      <w:pPr>
+        <w:jc w:val="left"/>
+        <w:rPr>
+          <w:rFonts w:hint="default"/>
+          <w:lang w:val="en-US" w:eastAsia="zh-CN"/>
+        </w:rPr>
+      </w:pPr>
+    </w:p>
+    <w:p>
+      <w:pPr>
+        <w:jc w:val="left"/>
+        <w:rPr>
+          <w:rFonts w:hint="default"/>
+          <w:lang w:val="en-US" w:eastAsia="zh-CN"/>
+        </w:rPr>
+      </w:pPr>
+    </w:p>
+    <w:p>
+      <w:pPr>
+        <w:jc w:val="left"/>
+        <w:rPr>
+          <w:rFonts w:hint="default"/>
+          <w:lang w:val="en-US" w:eastAsia="zh-CN"/>
+        </w:rPr>
+      </w:pPr>
+    </w:p>
+    <w:p>
+      <w:pPr>
+        <w:jc w:val="left"/>
+        <w:rPr>
+          <w:rFonts w:hint="default"/>
+          <w:lang w:val="en-US" w:eastAsia="zh-CN"/>
+        </w:rPr>
+      </w:pPr>
+    </w:p>
+    <w:p>
+      <w:pPr>
+        <w:jc w:val="left"/>
+        <w:rPr>
+          <w:rFonts w:hint="default"/>
+          <w:lang w:val="en-US" w:eastAsia="zh-CN"/>
+        </w:rPr>
+      </w:pPr>
+    </w:p>
+    <w:p>
+      <w:pPr>
+        <w:jc w:val="left"/>
+        <w:rPr>
+          <w:rFonts w:hint="default"/>
+          <w:lang w:val="en-US" w:eastAsia="zh-CN"/>
+        </w:rPr>
+      </w:pPr>
+    </w:p>
+    <w:p>
+      <w:pPr>
+        <w:jc w:val="left"/>
+        <w:rPr>
+          <w:rFonts w:hint="default"/>
+          <w:lang w:val="en-US" w:eastAsia="zh-CN"/>
+        </w:rPr>
+      </w:pPr>
+    </w:p>
+    <w:p>
+      <w:pPr>
+        <w:jc w:val="left"/>
+        <w:rPr>
+          <w:rFonts w:hint="default"/>
+          <w:lang w:val="en-US" w:eastAsia="zh-CN"/>
+        </w:rPr>
+      </w:pPr>
+    </w:p>
+    <w:p>
+      <w:pPr>
+        <w:jc w:val="left"/>
+        <w:rPr>
+          <w:rFonts w:hint="default"/>
+          <w:lang w:val="en-US" w:eastAsia="zh-CN"/>
+        </w:rPr>
+      </w:pPr>
+    </w:p>
+    <w:p>
+      <w:pPr>
+        <w:jc w:val="left"/>
+        <w:rPr>
+          <w:rFonts w:hint="default"/>
+          <w:lang w:val="en-US" w:eastAsia="zh-CN"/>
+        </w:rPr>
+      </w:pPr>
+    </w:p>
+    <w:p>
+      <w:pPr>
+        <w:jc w:val="left"/>
+        <w:rPr>
+          <w:rFonts w:hint="default"/>
+          <w:lang w:val="en-US" w:eastAsia="zh-CN"/>
+        </w:rPr>
+      </w:pPr>
+    </w:p>
+    <w:p>
+      <w:pPr>
+        <w:jc w:val="left"/>
+        <w:rPr>
+          <w:rFonts w:hint="default"/>
+          <w:lang w:val="en-US" w:eastAsia="zh-CN"/>
+        </w:rPr>
+      </w:pPr>
+    </w:p>
+    <w:p>
+      <w:pPr>
+        <w:jc w:val="left"/>
+        <w:rPr>
+          <w:rFonts w:hint="default"/>
+          <w:lang w:val="en-US" w:eastAsia="zh-CN"/>
+        </w:rPr>
+      </w:pPr>
+    </w:p>
+    <w:p>
+      <w:pPr>
+        <w:jc w:val="left"/>
+        <w:rPr>
+          <w:rFonts w:hint="eastAsia"/>
+          <w:b/>
+          <w:bCs/>
+          <w:lang w:val="en-US" w:eastAsia="zh-CN"/>
+        </w:rPr>
+      </w:pPr>
+      <w:r>
+        <w:rPr>
+          <w:rFonts w:hint="eastAsia"/>
+          <w:b/>
+          <w:bCs/>
+          <w:lang w:val="en-US" w:eastAsia="zh-CN"/>
+        </w:rPr>
+        <w:t>Hough_circle_detection:</w:t>
+      </w:r>
+    </w:p>
+    <w:p>
+      <w:pPr>
+        <w:spacing w:beforeLines="0" w:afterLines="0"/>
+        <w:jc w:val="left"/>
+        <w:rPr>
+          <w:rFonts w:hint="default"/>
+          <w:sz w:val="24"/>
+        </w:rPr>
+      </w:pPr>
+      <w:r>
+        <w:rPr>
+          <w:rFonts w:hint="eastAsia" w:ascii="Courier New" w:hAnsi="Courier New"/>
+          <w:color w:val="0000FF"/>
+          <w:sz w:val="20"/>
+        </w:rPr>
+        <w:t>function</w:t>
+      </w:r>
+      <w:r>
+        <w:rPr>
+          <w:rFonts w:hint="eastAsia" w:ascii="Courier New" w:hAnsi="Courier New"/>
+          <w:color w:val="000000"/>
+          <w:sz w:val="20"/>
+        </w:rPr>
+        <w:t xml:space="preserve"> [hough_space,hough_circle,para] = hough_circle(BW,step_r,step_angle,r_min,r_max,p);</w:t>
+      </w:r>
+    </w:p>
+    <w:p>
+      <w:pPr>
+        <w:spacing w:beforeLines="0" w:afterLines="0"/>
+        <w:jc w:val="left"/>
+        <w:rPr>
+          <w:rFonts w:hint="default"/>
+          <w:sz w:val="24"/>
+        </w:rPr>
+      </w:pPr>
+      <w:r>
+        <w:rPr>
+          <w:rFonts w:hint="eastAsia" w:ascii="Courier New" w:hAnsi="Courier New"/>
+          <w:color w:val="3C763D"/>
+          <w:sz w:val="20"/>
+        </w:rPr>
+        <w:t>%[HOUGH_SPACE,HOUGH_CIRCLE,PARA] = HOUGH_CIRCLE(BW,STEP_R,STEP_ANGLE,R_MAX,P)</w:t>
+      </w:r>
+    </w:p>
+    <w:p>
+      <w:pPr>
+        <w:spacing w:beforeLines="0" w:afterLines="0"/>
+        <w:jc w:val="left"/>
+        <w:rPr>
+          <w:rFonts w:hint="default"/>
+          <w:sz w:val="24"/>
+        </w:rPr>
+      </w:pPr>
+      <w:r>
+        <w:rPr>
+          <w:rFonts w:hint="eastAsia" w:ascii="Courier New" w:hAnsi="Courier New"/>
+          <w:color w:val="3C763D"/>
+          <w:sz w:val="20"/>
+        </w:rPr>
+        <w:t>%------------------------------????-----------------------------</w:t>
+      </w:r>
+    </w:p>
+    <w:p>
+      <w:pPr>
+        <w:spacing w:beforeLines="0" w:afterLines="0"/>
+        <w:jc w:val="left"/>
+        <w:rPr>
+          <w:rFonts w:hint="default"/>
+          <w:sz w:val="24"/>
+        </w:rPr>
+      </w:pPr>
+      <w:r>
+        <w:rPr>
+          <w:rFonts w:hint="eastAsia" w:ascii="Courier New" w:hAnsi="Courier New"/>
+          <w:color w:val="3C763D"/>
+          <w:sz w:val="20"/>
+        </w:rPr>
+        <w:t>% ?????a = x-r*cos(angle)?b = y-r*sin(angle)?????????</w:t>
+      </w:r>
+    </w:p>
+    <w:p>
+      <w:pPr>
+        <w:spacing w:beforeLines="0" w:afterLines="0"/>
+        <w:jc w:val="left"/>
+        <w:rPr>
+          <w:rFonts w:hint="default"/>
+          <w:sz w:val="24"/>
+        </w:rPr>
+      </w:pPr>
+      <w:r>
+        <w:rPr>
+          <w:rFonts w:hint="eastAsia" w:ascii="Courier New" w:hAnsi="Courier New"/>
+          <w:color w:val="3C763D"/>
+          <w:sz w:val="20"/>
+        </w:rPr>
+        <w:t>% ???????(a,b,r)????????????????angle?r??</w:t>
+      </w:r>
+    </w:p>
+    <w:p>
+      <w:pPr>
+        <w:spacing w:beforeLines="0" w:afterLines="0"/>
+        <w:jc w:val="left"/>
+        <w:rPr>
+          <w:rFonts w:hint="default"/>
+          <w:sz w:val="24"/>
+        </w:rPr>
+      </w:pPr>
+      <w:r>
+        <w:rPr>
+          <w:rFonts w:hint="eastAsia" w:ascii="Courier New" w:hAnsi="Courier New"/>
+          <w:color w:val="3C763D"/>
+          <w:sz w:val="20"/>
+        </w:rPr>
+        <w:t>% ??????????????????angle???r?????????</w:t>
+      </w:r>
+    </w:p>
+    <w:p>
+      <w:pPr>
+        <w:spacing w:beforeLines="0" w:afterLines="0"/>
+        <w:jc w:val="left"/>
+        <w:rPr>
+          <w:rFonts w:hint="default"/>
+          <w:sz w:val="24"/>
+        </w:rPr>
+      </w:pPr>
+      <w:r>
+        <w:rPr>
+          <w:rFonts w:hint="eastAsia" w:ascii="Courier New" w:hAnsi="Courier New"/>
+          <w:color w:val="3C763D"/>
+          <w:sz w:val="20"/>
+        </w:rPr>
+        <w:t>% ?????????????????????????????????</w:t>
+      </w:r>
+    </w:p>
+    <w:p>
+      <w:pPr>
+        <w:spacing w:beforeLines="0" w:afterLines="0"/>
+        <w:jc w:val="left"/>
+        <w:rPr>
+          <w:rFonts w:hint="default"/>
+          <w:sz w:val="24"/>
+        </w:rPr>
+      </w:pPr>
+      <w:r>
+        <w:rPr>
+          <w:rFonts w:hint="eastAsia" w:ascii="Courier New" w:hAnsi="Courier New"/>
+          <w:color w:val="3C763D"/>
+          <w:sz w:val="20"/>
+        </w:rPr>
+        <w:t>% ????)???????????????</w:t>
+      </w:r>
+    </w:p>
+    <w:p>
+      <w:pPr>
+        <w:spacing w:beforeLines="0" w:afterLines="0"/>
+        <w:jc w:val="left"/>
+        <w:rPr>
+          <w:rFonts w:hint="default"/>
+          <w:sz w:val="24"/>
+        </w:rPr>
+      </w:pPr>
+      <w:r>
+        <w:rPr>
+          <w:rFonts w:hint="eastAsia" w:ascii="Courier New" w:hAnsi="Courier New"/>
+          <w:color w:val="3C763D"/>
+          <w:sz w:val="20"/>
+        </w:rPr>
+        <w:t>%-------------------------------------------------------------------</w:t>
+      </w:r>
+    </w:p>
+    <w:p>
+      <w:pPr>
+        <w:spacing w:beforeLines="0" w:afterLines="0"/>
+        <w:jc w:val="left"/>
+        <w:rPr>
+          <w:rFonts w:hint="default"/>
+          <w:sz w:val="24"/>
+        </w:rPr>
+      </w:pPr>
+      <w:r>
+        <w:rPr>
+          <w:rFonts w:hint="eastAsia" w:ascii="Courier New" w:hAnsi="Courier New"/>
+          <w:color w:val="000000"/>
+          <w:sz w:val="20"/>
+        </w:rPr>
+        <w:t xml:space="preserve"> </w:t>
+      </w:r>
+    </w:p>
+    <w:p>
+      <w:pPr>
+        <w:spacing w:beforeLines="0" w:afterLines="0"/>
+        <w:jc w:val="left"/>
+        <w:rPr>
+          <w:rFonts w:hint="default"/>
+          <w:sz w:val="24"/>
+        </w:rPr>
+      </w:pPr>
+      <w:r>
+        <w:rPr>
+          <w:rFonts w:hint="eastAsia" w:ascii="Courier New" w:hAnsi="Courier New"/>
+          <w:color w:val="3C763D"/>
+          <w:sz w:val="20"/>
+        </w:rPr>
+        <w:t>%------------------------------????-----------------------------</w:t>
+      </w:r>
+    </w:p>
+    <w:p>
+      <w:pPr>
+        <w:spacing w:beforeLines="0" w:afterLines="0"/>
+        <w:jc w:val="left"/>
+        <w:rPr>
+          <w:rFonts w:hint="default"/>
+          <w:sz w:val="24"/>
+        </w:rPr>
+      </w:pPr>
+      <w:r>
+        <w:rPr>
+          <w:rFonts w:hint="eastAsia" w:ascii="Courier New" w:hAnsi="Courier New"/>
+          <w:color w:val="3C763D"/>
+          <w:sz w:val="20"/>
+        </w:rPr>
+        <w:t>% BW:?????</w:t>
+      </w:r>
+    </w:p>
+    <w:p>
+      <w:pPr>
+        <w:spacing w:beforeLines="0" w:afterLines="0"/>
+        <w:jc w:val="left"/>
+        <w:rPr>
+          <w:rFonts w:hint="default"/>
+          <w:sz w:val="24"/>
+        </w:rPr>
+      </w:pPr>
+      <w:r>
+        <w:rPr>
+          <w:rFonts w:hint="eastAsia" w:ascii="Courier New" w:hAnsi="Courier New"/>
+          <w:color w:val="3C763D"/>
+          <w:sz w:val="20"/>
+        </w:rPr>
+        <w:t>% step_r:????????</w:t>
+      </w:r>
+    </w:p>
+    <w:p>
+      <w:pPr>
+        <w:spacing w:beforeLines="0" w:afterLines="0"/>
+        <w:jc w:val="left"/>
+        <w:rPr>
+          <w:rFonts w:hint="default"/>
+          <w:sz w:val="24"/>
+        </w:rPr>
+      </w:pPr>
+      <w:r>
+        <w:rPr>
+          <w:rFonts w:hint="eastAsia" w:ascii="Courier New" w:hAnsi="Courier New"/>
+          <w:color w:val="3C763D"/>
+          <w:sz w:val="20"/>
+        </w:rPr>
+        <w:t>% step_angle:??????????</w:t>
+      </w:r>
+    </w:p>
+    <w:p>
+      <w:pPr>
+        <w:spacing w:beforeLines="0" w:afterLines="0"/>
+        <w:jc w:val="left"/>
+        <w:rPr>
+          <w:rFonts w:hint="default"/>
+          <w:sz w:val="24"/>
+        </w:rPr>
+      </w:pPr>
+      <w:r>
+        <w:rPr>
+          <w:rFonts w:hint="eastAsia" w:ascii="Courier New" w:hAnsi="Courier New"/>
+          <w:color w:val="3C763D"/>
+          <w:sz w:val="20"/>
+        </w:rPr>
+        <w:t>% r_min:?????</w:t>
+      </w:r>
+    </w:p>
+    <w:p>
+      <w:pPr>
+        <w:spacing w:beforeLines="0" w:afterLines="0"/>
+        <w:jc w:val="left"/>
+        <w:rPr>
+          <w:rFonts w:hint="default"/>
+          <w:sz w:val="24"/>
+        </w:rPr>
+      </w:pPr>
+      <w:r>
+        <w:rPr>
+          <w:rFonts w:hint="eastAsia" w:ascii="Courier New" w:hAnsi="Courier New"/>
+          <w:color w:val="3C763D"/>
+          <w:sz w:val="20"/>
+        </w:rPr>
+        <w:t>% r_max:?????</w:t>
+      </w:r>
+    </w:p>
+    <w:p>
+      <w:pPr>
+        <w:spacing w:beforeLines="0" w:afterLines="0"/>
+        <w:jc w:val="left"/>
+        <w:rPr>
+          <w:rFonts w:hint="default"/>
+          <w:sz w:val="24"/>
+        </w:rPr>
+      </w:pPr>
+      <w:r>
+        <w:rPr>
+          <w:rFonts w:hint="eastAsia" w:ascii="Courier New" w:hAnsi="Courier New"/>
+          <w:color w:val="3C763D"/>
+          <w:sz w:val="20"/>
+        </w:rPr>
+        <w:t>% p:?p*hough_space????????p?0?1????</w:t>
+      </w:r>
+    </w:p>
+    <w:p>
+      <w:pPr>
+        <w:spacing w:beforeLines="0" w:afterLines="0"/>
+        <w:jc w:val="left"/>
+        <w:rPr>
+          <w:rFonts w:hint="default"/>
+          <w:sz w:val="24"/>
+        </w:rPr>
+      </w:pPr>
+      <w:r>
+        <w:rPr>
+          <w:rFonts w:hint="eastAsia" w:ascii="Courier New" w:hAnsi="Courier New"/>
+          <w:color w:val="3C763D"/>
+          <w:sz w:val="20"/>
+        </w:rPr>
+        <w:t>%-------------------------------------------------------------------</w:t>
+      </w:r>
+    </w:p>
+    <w:p>
+      <w:pPr>
+        <w:spacing w:beforeLines="0" w:afterLines="0"/>
+        <w:jc w:val="left"/>
+        <w:rPr>
+          <w:rFonts w:hint="default"/>
+          <w:sz w:val="24"/>
+        </w:rPr>
+      </w:pPr>
+      <w:r>
+        <w:rPr>
+          <w:rFonts w:hint="eastAsia" w:ascii="Courier New" w:hAnsi="Courier New"/>
+          <w:color w:val="000000"/>
+          <w:sz w:val="20"/>
+        </w:rPr>
+        <w:t xml:space="preserve"> </w:t>
+      </w:r>
+    </w:p>
+    <w:p>
+      <w:pPr>
+        <w:spacing w:beforeLines="0" w:afterLines="0"/>
+        <w:jc w:val="left"/>
+        <w:rPr>
+          <w:rFonts w:hint="default"/>
+          <w:sz w:val="24"/>
+        </w:rPr>
+      </w:pPr>
+      <w:r>
+        <w:rPr>
+          <w:rFonts w:hint="eastAsia" w:ascii="Courier New" w:hAnsi="Courier New"/>
+          <w:color w:val="3C763D"/>
+          <w:sz w:val="20"/>
+        </w:rPr>
+        <w:t>%------------------------------????-----------------------------</w:t>
+      </w:r>
+    </w:p>
+    <w:p>
+      <w:pPr>
+        <w:spacing w:beforeLines="0" w:afterLines="0"/>
+        <w:jc w:val="left"/>
+        <w:rPr>
+          <w:rFonts w:hint="default"/>
+          <w:sz w:val="24"/>
+        </w:rPr>
+      </w:pPr>
+      <w:r>
+        <w:rPr>
+          <w:rFonts w:hint="eastAsia" w:ascii="Courier New" w:hAnsi="Courier New"/>
+          <w:color w:val="3C763D"/>
+          <w:sz w:val="20"/>
+        </w:rPr>
+        <w:t>% hough_space:?????h(a,b,r)?????(a,b)???r??????</w:t>
+      </w:r>
+    </w:p>
+    <w:p>
+      <w:pPr>
+        <w:spacing w:beforeLines="0" w:afterLines="0"/>
+        <w:jc w:val="left"/>
+        <w:rPr>
+          <w:rFonts w:hint="default"/>
+          <w:sz w:val="24"/>
+        </w:rPr>
+      </w:pPr>
+      <w:r>
+        <w:rPr>
+          <w:rFonts w:hint="eastAsia" w:ascii="Courier New" w:hAnsi="Courier New"/>
+          <w:color w:val="3C763D"/>
+          <w:sz w:val="20"/>
+        </w:rPr>
+        <w:t>% hough_circl:??????????</w:t>
+      </w:r>
+    </w:p>
+    <w:p>
+      <w:pPr>
+        <w:spacing w:beforeLines="0" w:afterLines="0"/>
+        <w:jc w:val="left"/>
+        <w:rPr>
+          <w:rFonts w:hint="default"/>
+          <w:sz w:val="24"/>
+        </w:rPr>
+      </w:pPr>
+      <w:r>
+        <w:rPr>
+          <w:rFonts w:hint="eastAsia" w:ascii="Courier New" w:hAnsi="Courier New"/>
+          <w:color w:val="3C763D"/>
+          <w:sz w:val="20"/>
+        </w:rPr>
+        <w:t>% para:???????????</w:t>
+      </w:r>
+    </w:p>
+    <w:p>
+      <w:pPr>
+        <w:spacing w:beforeLines="0" w:afterLines="0"/>
+        <w:jc w:val="left"/>
+        <w:rPr>
+          <w:rFonts w:hint="default"/>
+          <w:sz w:val="24"/>
+        </w:rPr>
+      </w:pPr>
+      <w:r>
+        <w:rPr>
+          <w:rFonts w:hint="eastAsia" w:ascii="Courier New" w:hAnsi="Courier New"/>
+          <w:color w:val="3C763D"/>
+          <w:sz w:val="20"/>
+        </w:rPr>
+        <w:t>%-------------------------------------------------------------------</w:t>
+      </w:r>
+    </w:p>
+    <w:p>
+      <w:pPr>
+        <w:spacing w:beforeLines="0" w:afterLines="0"/>
+        <w:jc w:val="left"/>
+        <w:rPr>
+          <w:rFonts w:hint="default"/>
+          <w:sz w:val="24"/>
+        </w:rPr>
+      </w:pPr>
+      <w:r>
+        <w:rPr>
+          <w:rFonts w:hint="eastAsia" w:ascii="Courier New" w:hAnsi="Courier New"/>
+          <w:color w:val="000000"/>
+          <w:sz w:val="20"/>
+        </w:rPr>
+        <w:t xml:space="preserve"> </w:t>
+      </w:r>
+    </w:p>
+    <w:p>
+      <w:pPr>
+        <w:spacing w:beforeLines="0" w:afterLines="0"/>
+        <w:jc w:val="left"/>
+        <w:rPr>
+          <w:rFonts w:hint="default"/>
+          <w:sz w:val="24"/>
+        </w:rPr>
+      </w:pPr>
+      <w:r>
+        <w:rPr>
+          <w:rFonts w:hint="eastAsia" w:ascii="Courier New" w:hAnsi="Courier New"/>
+          <w:color w:val="3C763D"/>
+          <w:sz w:val="20"/>
+        </w:rPr>
+        <w:t>% From Internet,Modified by mhjerry,2011-12-11</w:t>
+      </w:r>
+    </w:p>
+    <w:p>
+      <w:pPr>
+        <w:spacing w:beforeLines="0" w:afterLines="0"/>
+        <w:jc w:val="left"/>
+        <w:rPr>
+          <w:rFonts w:hint="default"/>
+          <w:sz w:val="24"/>
+        </w:rPr>
+      </w:pPr>
+      <w:r>
+        <w:rPr>
+          <w:rFonts w:hint="eastAsia" w:ascii="Courier New" w:hAnsi="Courier New"/>
+          <w:color w:val="000000"/>
+          <w:sz w:val="20"/>
+        </w:rPr>
+        <w:t>circleParaXYR = [];</w:t>
+      </w:r>
+    </w:p>
+    <w:p>
+      <w:pPr>
+        <w:spacing w:beforeLines="0" w:afterLines="0"/>
+        <w:jc w:val="left"/>
+        <w:rPr>
+          <w:rFonts w:hint="default"/>
+          <w:sz w:val="24"/>
+        </w:rPr>
+      </w:pPr>
+      <w:r>
+        <w:rPr>
+          <w:rFonts w:hint="eastAsia" w:ascii="Courier New" w:hAnsi="Courier New"/>
+          <w:color w:val="000000"/>
+          <w:sz w:val="20"/>
+        </w:rPr>
+        <w:t>para = [];</w:t>
+      </w:r>
+    </w:p>
+    <w:p>
+      <w:pPr>
+        <w:spacing w:beforeLines="0" w:afterLines="0"/>
+        <w:jc w:val="left"/>
+        <w:rPr>
+          <w:rFonts w:hint="default"/>
+          <w:sz w:val="24"/>
+        </w:rPr>
+      </w:pPr>
+      <w:r>
+        <w:rPr>
+          <w:rFonts w:hint="eastAsia" w:ascii="Courier New" w:hAnsi="Courier New"/>
+          <w:color w:val="000000"/>
+          <w:sz w:val="20"/>
+        </w:rPr>
+        <w:t>[m,n] = size(BW);</w:t>
+      </w:r>
+    </w:p>
+    <w:p>
+      <w:pPr>
+        <w:spacing w:beforeLines="0" w:afterLines="0"/>
+        <w:jc w:val="left"/>
+        <w:rPr>
+          <w:rFonts w:hint="default"/>
+          <w:sz w:val="24"/>
+        </w:rPr>
+      </w:pPr>
+      <w:r>
+        <w:rPr>
+          <w:rFonts w:hint="eastAsia" w:ascii="Courier New" w:hAnsi="Courier New"/>
+          <w:color w:val="000000"/>
+          <w:sz w:val="20"/>
+        </w:rPr>
+        <w:t>size_r = round((r_max-r_min)/step_r)+1;</w:t>
+      </w:r>
+    </w:p>
+    <w:p>
+      <w:pPr>
+        <w:spacing w:beforeLines="0" w:afterLines="0"/>
+        <w:jc w:val="left"/>
+        <w:rPr>
+          <w:rFonts w:hint="default"/>
+          <w:sz w:val="24"/>
+        </w:rPr>
+      </w:pPr>
+      <w:r>
+        <w:rPr>
+          <w:rFonts w:hint="eastAsia" w:ascii="Courier New" w:hAnsi="Courier New"/>
+          <w:color w:val="000000"/>
+          <w:sz w:val="20"/>
+        </w:rPr>
+        <w:t>size_angle = round(2*pi/step_angle);</w:t>
+      </w:r>
+    </w:p>
+    <w:p>
+      <w:pPr>
+        <w:spacing w:beforeLines="0" w:afterLines="0"/>
+        <w:jc w:val="left"/>
+        <w:rPr>
+          <w:rFonts w:hint="default"/>
+          <w:sz w:val="24"/>
+        </w:rPr>
+      </w:pPr>
+      <w:r>
+        <w:rPr>
+          <w:rFonts w:hint="eastAsia" w:ascii="Courier New" w:hAnsi="Courier New"/>
+          <w:color w:val="000000"/>
+          <w:sz w:val="20"/>
+        </w:rPr>
+        <w:t xml:space="preserve"> </w:t>
+      </w:r>
+    </w:p>
+    <w:p>
+      <w:pPr>
+        <w:spacing w:beforeLines="0" w:afterLines="0"/>
+        <w:jc w:val="left"/>
+        <w:rPr>
+          <w:rFonts w:hint="default"/>
+          <w:sz w:val="24"/>
+        </w:rPr>
+      </w:pPr>
+      <w:r>
+        <w:rPr>
+          <w:rFonts w:hint="eastAsia" w:ascii="Courier New" w:hAnsi="Courier New"/>
+          <w:color w:val="000000"/>
+          <w:sz w:val="20"/>
+        </w:rPr>
+        <w:t>hough_space = zeros(m,n,size_r);</w:t>
+      </w:r>
+    </w:p>
+    <w:p>
+      <w:pPr>
+        <w:spacing w:beforeLines="0" w:afterLines="0"/>
+        <w:jc w:val="left"/>
+        <w:rPr>
+          <w:rFonts w:hint="default"/>
+          <w:sz w:val="24"/>
+        </w:rPr>
+      </w:pPr>
+      <w:r>
+        <w:rPr>
+          <w:rFonts w:hint="eastAsia" w:ascii="Courier New" w:hAnsi="Courier New"/>
+          <w:color w:val="000000"/>
+          <w:sz w:val="20"/>
+        </w:rPr>
+        <w:t xml:space="preserve"> </w:t>
+      </w:r>
+    </w:p>
+    <w:p>
+      <w:pPr>
+        <w:spacing w:beforeLines="0" w:afterLines="0"/>
+        <w:jc w:val="left"/>
+        <w:rPr>
+          <w:rFonts w:hint="default"/>
+          <w:sz w:val="24"/>
+        </w:rPr>
+      </w:pPr>
+      <w:r>
+        <w:rPr>
+          <w:rFonts w:hint="eastAsia" w:ascii="Courier New" w:hAnsi="Courier New"/>
+          <w:color w:val="000000"/>
+          <w:sz w:val="20"/>
+        </w:rPr>
+        <w:t>[rows,cols] = find(BW);</w:t>
+      </w:r>
+    </w:p>
+    <w:p>
+      <w:pPr>
+        <w:spacing w:beforeLines="0" w:afterLines="0"/>
+        <w:jc w:val="left"/>
+        <w:rPr>
+          <w:rFonts w:hint="default"/>
+          <w:sz w:val="24"/>
+        </w:rPr>
+      </w:pPr>
+      <w:r>
+        <w:rPr>
+          <w:rFonts w:hint="eastAsia" w:ascii="Courier New" w:hAnsi="Courier New"/>
+          <w:color w:val="000000"/>
+          <w:sz w:val="20"/>
+        </w:rPr>
+        <w:t>ecount = size(rows);</w:t>
+      </w:r>
+    </w:p>
+    <w:p>
+      <w:pPr>
+        <w:spacing w:beforeLines="0" w:afterLines="0"/>
+        <w:jc w:val="left"/>
+        <w:rPr>
+          <w:rFonts w:hint="default"/>
+          <w:sz w:val="24"/>
+        </w:rPr>
+      </w:pPr>
+      <w:r>
+        <w:rPr>
+          <w:rFonts w:hint="eastAsia" w:ascii="Courier New" w:hAnsi="Courier New"/>
+          <w:color w:val="000000"/>
+          <w:sz w:val="20"/>
+        </w:rPr>
+        <w:t xml:space="preserve"> </w:t>
+      </w:r>
+    </w:p>
+    <w:p>
+      <w:pPr>
+        <w:spacing w:beforeLines="0" w:afterLines="0"/>
+        <w:jc w:val="left"/>
+        <w:rPr>
+          <w:rFonts w:hint="default"/>
+          <w:sz w:val="24"/>
+        </w:rPr>
+      </w:pPr>
+      <w:r>
+        <w:rPr>
+          <w:rFonts w:hint="eastAsia" w:ascii="Courier New" w:hAnsi="Courier New"/>
+          <w:color w:val="3C763D"/>
+          <w:sz w:val="20"/>
+        </w:rPr>
+        <w:t>% Hough??</w:t>
+      </w:r>
+    </w:p>
+    <w:p>
+      <w:pPr>
+        <w:spacing w:beforeLines="0" w:afterLines="0"/>
+        <w:jc w:val="left"/>
+        <w:rPr>
+          <w:rFonts w:hint="default"/>
+          <w:sz w:val="24"/>
+        </w:rPr>
+      </w:pPr>
+      <w:r>
+        <w:rPr>
+          <w:rFonts w:hint="eastAsia" w:ascii="Courier New" w:hAnsi="Courier New"/>
+          <w:color w:val="3C763D"/>
+          <w:sz w:val="20"/>
+        </w:rPr>
+        <w:t>% ?????(x,y)???????(a,b,r)</w:t>
+      </w:r>
+    </w:p>
+    <w:p>
+      <w:pPr>
+        <w:spacing w:beforeLines="0" w:afterLines="0"/>
+        <w:jc w:val="left"/>
+        <w:rPr>
+          <w:rFonts w:hint="default"/>
+          <w:sz w:val="24"/>
+        </w:rPr>
+      </w:pPr>
+      <w:r>
+        <w:rPr>
+          <w:rFonts w:hint="eastAsia" w:ascii="Courier New" w:hAnsi="Courier New"/>
+          <w:color w:val="3C763D"/>
+          <w:sz w:val="20"/>
+        </w:rPr>
+        <w:t>% a = x-r*cos(angle)</w:t>
+      </w:r>
+    </w:p>
+    <w:p>
+      <w:pPr>
+        <w:spacing w:beforeLines="0" w:afterLines="0"/>
+        <w:jc w:val="left"/>
+        <w:rPr>
+          <w:rFonts w:hint="default"/>
+          <w:sz w:val="24"/>
+        </w:rPr>
+      </w:pPr>
+      <w:r>
+        <w:rPr>
+          <w:rFonts w:hint="eastAsia" w:ascii="Courier New" w:hAnsi="Courier New"/>
+          <w:color w:val="3C763D"/>
+          <w:sz w:val="20"/>
+        </w:rPr>
+        <w:t>% b = y-r*sin(angle)</w:t>
+      </w:r>
+    </w:p>
+    <w:p>
+      <w:pPr>
+        <w:spacing w:beforeLines="0" w:afterLines="0"/>
+        <w:jc w:val="left"/>
+        <w:rPr>
+          <w:rFonts w:hint="default"/>
+          <w:sz w:val="24"/>
+        </w:rPr>
+      </w:pPr>
+      <w:r>
+        <w:rPr>
+          <w:rFonts w:hint="eastAsia" w:ascii="Courier New" w:hAnsi="Courier New"/>
+          <w:color w:val="0000FF"/>
+          <w:sz w:val="20"/>
+        </w:rPr>
+        <w:t>for</w:t>
+      </w:r>
+      <w:r>
+        <w:rPr>
+          <w:rFonts w:hint="eastAsia" w:ascii="Courier New" w:hAnsi="Courier New"/>
+          <w:color w:val="000000"/>
+          <w:sz w:val="20"/>
+        </w:rPr>
+        <w:t xml:space="preserve"> i=1:ecount</w:t>
+      </w:r>
+    </w:p>
+    <w:p>
+      <w:pPr>
+        <w:spacing w:beforeLines="0" w:afterLines="0"/>
+        <w:jc w:val="left"/>
+        <w:rPr>
+          <w:rFonts w:hint="default"/>
+          <w:sz w:val="24"/>
+        </w:rPr>
+      </w:pPr>
+      <w:r>
+        <w:rPr>
+          <w:rFonts w:hint="eastAsia" w:ascii="Courier New" w:hAnsi="Courier New"/>
+          <w:color w:val="000000"/>
+          <w:sz w:val="20"/>
+        </w:rPr>
+        <w:t xml:space="preserve">    </w:t>
+      </w:r>
+      <w:r>
+        <w:rPr>
+          <w:rFonts w:hint="eastAsia" w:ascii="Courier New" w:hAnsi="Courier New"/>
+          <w:color w:val="0000FF"/>
+          <w:sz w:val="20"/>
+        </w:rPr>
+        <w:t>for</w:t>
+      </w:r>
+      <w:r>
+        <w:rPr>
+          <w:rFonts w:hint="eastAsia" w:ascii="Courier New" w:hAnsi="Courier New"/>
+          <w:color w:val="000000"/>
+          <w:sz w:val="20"/>
+        </w:rPr>
+        <w:t xml:space="preserve"> r=1:size_r</w:t>
+      </w:r>
+    </w:p>
+    <w:p>
+      <w:pPr>
+        <w:spacing w:beforeLines="0" w:afterLines="0"/>
+        <w:jc w:val="left"/>
+        <w:rPr>
+          <w:rFonts w:hint="default"/>
+          <w:sz w:val="24"/>
+        </w:rPr>
+      </w:pPr>
+      <w:r>
+        <w:rPr>
+          <w:rFonts w:hint="eastAsia" w:ascii="Courier New" w:hAnsi="Courier New"/>
+          <w:color w:val="000000"/>
+          <w:sz w:val="20"/>
+        </w:rPr>
+        <w:t xml:space="preserve">        </w:t>
+      </w:r>
+      <w:r>
+        <w:rPr>
+          <w:rFonts w:hint="eastAsia" w:ascii="Courier New" w:hAnsi="Courier New"/>
+          <w:color w:val="0000FF"/>
+          <w:sz w:val="20"/>
+        </w:rPr>
+        <w:t>for</w:t>
+      </w:r>
+      <w:r>
+        <w:rPr>
+          <w:rFonts w:hint="eastAsia" w:ascii="Courier New" w:hAnsi="Courier New"/>
+          <w:color w:val="000000"/>
+          <w:sz w:val="20"/>
+        </w:rPr>
+        <w:t xml:space="preserve"> k=1:size_angle</w:t>
+      </w:r>
+    </w:p>
+    <w:p>
+      <w:pPr>
+        <w:spacing w:beforeLines="0" w:afterLines="0"/>
+        <w:jc w:val="left"/>
+        <w:rPr>
+          <w:rFonts w:hint="default"/>
+          <w:sz w:val="24"/>
+        </w:rPr>
+      </w:pPr>
+      <w:r>
+        <w:rPr>
+          <w:rFonts w:hint="eastAsia" w:ascii="Courier New" w:hAnsi="Courier New"/>
+          <w:color w:val="000000"/>
+          <w:sz w:val="20"/>
+        </w:rPr>
+        <w:t xml:space="preserve">            a = round(rows(i)-(r_min+(r-1)*step_r)*cos(k*step_angle));</w:t>
+      </w:r>
+    </w:p>
+    <w:p>
+      <w:pPr>
+        <w:spacing w:beforeLines="0" w:afterLines="0"/>
+        <w:jc w:val="left"/>
+        <w:rPr>
+          <w:rFonts w:hint="default"/>
+          <w:sz w:val="24"/>
+        </w:rPr>
+      </w:pPr>
+      <w:r>
+        <w:rPr>
+          <w:rFonts w:hint="eastAsia" w:ascii="Courier New" w:hAnsi="Courier New"/>
+          <w:color w:val="000000"/>
+          <w:sz w:val="20"/>
+        </w:rPr>
+        <w:t xml:space="preserve">            b = round(cols(i)-(r_min+(r-1)*step_r)*sin(k*step_angle));</w:t>
+      </w:r>
+    </w:p>
+    <w:p>
+      <w:pPr>
+        <w:spacing w:beforeLines="0" w:afterLines="0"/>
+        <w:jc w:val="left"/>
+        <w:rPr>
+          <w:rFonts w:hint="default"/>
+          <w:sz w:val="24"/>
+        </w:rPr>
+      </w:pPr>
+      <w:r>
+        <w:rPr>
+          <w:rFonts w:hint="eastAsia" w:ascii="Courier New" w:hAnsi="Courier New"/>
+          <w:color w:val="000000"/>
+          <w:sz w:val="20"/>
+        </w:rPr>
+        <w:t xml:space="preserve">            </w:t>
+      </w:r>
+      <w:r>
+        <w:rPr>
+          <w:rFonts w:hint="eastAsia" w:ascii="Courier New" w:hAnsi="Courier New"/>
+          <w:color w:val="0000FF"/>
+          <w:sz w:val="20"/>
+        </w:rPr>
+        <w:t>if</w:t>
+      </w:r>
+      <w:r>
+        <w:rPr>
+          <w:rFonts w:hint="eastAsia" w:ascii="Courier New" w:hAnsi="Courier New"/>
+          <w:color w:val="000000"/>
+          <w:sz w:val="20"/>
+        </w:rPr>
+        <w:t>(a&gt;0&amp;&amp;a&lt;=m&amp;&amp;b&gt;0&amp;&amp;b&lt;=n)</w:t>
+      </w:r>
+    </w:p>
+    <w:p>
+      <w:pPr>
+        <w:spacing w:beforeLines="0" w:afterLines="0"/>
+        <w:jc w:val="left"/>
+        <w:rPr>
+          <w:rFonts w:hint="default"/>
+          <w:sz w:val="24"/>
+        </w:rPr>
+      </w:pPr>
+      <w:r>
+        <w:rPr>
+          <w:rFonts w:hint="eastAsia" w:ascii="Courier New" w:hAnsi="Courier New"/>
+          <w:color w:val="000000"/>
+          <w:sz w:val="20"/>
+        </w:rPr>
+        <w:t xml:space="preserve">                hough_space(a,b,r) = hough_space(a,b,r)+1;</w:t>
+      </w:r>
+    </w:p>
+    <w:p>
+      <w:pPr>
+        <w:spacing w:beforeLines="0" w:afterLines="0"/>
+        <w:jc w:val="left"/>
+        <w:rPr>
+          <w:rFonts w:hint="default"/>
+          <w:sz w:val="24"/>
+        </w:rPr>
+      </w:pPr>
+      <w:r>
+        <w:rPr>
+          <w:rFonts w:hint="eastAsia" w:ascii="Courier New" w:hAnsi="Courier New"/>
+          <w:color w:val="000000"/>
+          <w:sz w:val="20"/>
+        </w:rPr>
+        <w:t xml:space="preserve">            </w:t>
+      </w:r>
+      <w:r>
+        <w:rPr>
+          <w:rFonts w:hint="eastAsia" w:ascii="Courier New" w:hAnsi="Courier New"/>
+          <w:color w:val="0000FF"/>
+          <w:sz w:val="20"/>
+        </w:rPr>
+        <w:t>end</w:t>
+      </w:r>
+    </w:p>
+    <w:p>
+      <w:pPr>
+        <w:spacing w:beforeLines="0" w:afterLines="0"/>
+        <w:jc w:val="left"/>
+        <w:rPr>
+          <w:rFonts w:hint="default"/>
+          <w:sz w:val="24"/>
+        </w:rPr>
+      </w:pPr>
+      <w:r>
+        <w:rPr>
+          <w:rFonts w:hint="eastAsia" w:ascii="Courier New" w:hAnsi="Courier New"/>
+          <w:color w:val="000000"/>
+          <w:sz w:val="20"/>
+        </w:rPr>
+        <w:t xml:space="preserve">        </w:t>
+      </w:r>
+      <w:r>
+        <w:rPr>
+          <w:rFonts w:hint="eastAsia" w:ascii="Courier New" w:hAnsi="Courier New"/>
+          <w:color w:val="0000FF"/>
+          <w:sz w:val="20"/>
+        </w:rPr>
+        <w:t>end</w:t>
+      </w:r>
+    </w:p>
+    <w:p>
+      <w:pPr>
+        <w:spacing w:beforeLines="0" w:afterLines="0"/>
+        <w:jc w:val="left"/>
+        <w:rPr>
+          <w:rFonts w:hint="default"/>
+          <w:sz w:val="24"/>
+        </w:rPr>
+      </w:pPr>
+      <w:r>
+        <w:rPr>
+          <w:rFonts w:hint="eastAsia" w:ascii="Courier New" w:hAnsi="Courier New"/>
+          <w:color w:val="000000"/>
+          <w:sz w:val="20"/>
+        </w:rPr>
+        <w:t xml:space="preserve">    </w:t>
+      </w:r>
+      <w:r>
+        <w:rPr>
+          <w:rFonts w:hint="eastAsia" w:ascii="Courier New" w:hAnsi="Courier New"/>
+          <w:color w:val="0000FF"/>
+          <w:sz w:val="20"/>
+        </w:rPr>
+        <w:t>end</w:t>
+      </w:r>
+    </w:p>
+    <w:p>
+      <w:pPr>
+        <w:spacing w:beforeLines="0" w:afterLines="0"/>
+        <w:jc w:val="left"/>
+        <w:rPr>
+          <w:rFonts w:hint="default"/>
+          <w:sz w:val="24"/>
+        </w:rPr>
+      </w:pPr>
+      <w:r>
+        <w:rPr>
+          <w:rFonts w:hint="eastAsia" w:ascii="Courier New" w:hAnsi="Courier New"/>
+          <w:color w:val="0000FF"/>
+          <w:sz w:val="20"/>
+        </w:rPr>
+        <w:t>end</w:t>
+      </w:r>
+    </w:p>
+    <w:p>
+      <w:pPr>
+        <w:spacing w:beforeLines="0" w:afterLines="0"/>
+        <w:jc w:val="left"/>
+        <w:rPr>
+          <w:rFonts w:hint="default"/>
+          <w:sz w:val="24"/>
+        </w:rPr>
+      </w:pPr>
+      <w:r>
+        <w:rPr>
+          <w:rFonts w:hint="eastAsia" w:ascii="Courier New" w:hAnsi="Courier New"/>
+          <w:color w:val="000000"/>
+          <w:sz w:val="20"/>
+        </w:rPr>
+        <w:t xml:space="preserve"> </w:t>
+      </w:r>
+    </w:p>
+    <w:p>
+      <w:pPr>
+        <w:spacing w:beforeLines="0" w:afterLines="0"/>
+        <w:jc w:val="left"/>
+        <w:rPr>
+          <w:rFonts w:hint="default"/>
+          <w:sz w:val="24"/>
+        </w:rPr>
+      </w:pPr>
+      <w:r>
+        <w:rPr>
+          <w:rFonts w:hint="eastAsia" w:ascii="Courier New" w:hAnsi="Courier New"/>
+          <w:color w:val="000000"/>
+          <w:sz w:val="20"/>
+        </w:rPr>
+        <w:t xml:space="preserve"> </w:t>
+      </w:r>
+    </w:p>
+    <w:p>
+      <w:pPr>
+        <w:spacing w:beforeLines="0" w:afterLines="0"/>
+        <w:jc w:val="left"/>
+        <w:rPr>
+          <w:rFonts w:hint="default"/>
+          <w:sz w:val="24"/>
+        </w:rPr>
+      </w:pPr>
+      <w:r>
+        <w:rPr>
+          <w:rFonts w:hint="eastAsia" w:ascii="Courier New" w:hAnsi="Courier New"/>
+          <w:color w:val="3C763D"/>
+          <w:sz w:val="20"/>
+        </w:rPr>
+        <w:t>% ??????????</w:t>
+      </w:r>
+    </w:p>
+    <w:p>
+      <w:pPr>
+        <w:spacing w:beforeLines="0" w:afterLines="0"/>
+        <w:jc w:val="left"/>
+        <w:rPr>
+          <w:rFonts w:hint="default"/>
+          <w:sz w:val="24"/>
+        </w:rPr>
+      </w:pPr>
+      <w:r>
+        <w:rPr>
+          <w:rFonts w:hint="eastAsia" w:ascii="Courier New" w:hAnsi="Courier New"/>
+          <w:color w:val="000000"/>
+          <w:sz w:val="20"/>
+        </w:rPr>
+        <w:t>max_para = max(max(max(hough_space)));</w:t>
+      </w:r>
+    </w:p>
+    <w:p>
+      <w:pPr>
+        <w:spacing w:beforeLines="0" w:afterLines="0"/>
+        <w:jc w:val="left"/>
+        <w:rPr>
+          <w:rFonts w:hint="default"/>
+          <w:sz w:val="24"/>
+        </w:rPr>
+      </w:pPr>
+      <w:r>
+        <w:rPr>
+          <w:rFonts w:hint="eastAsia" w:ascii="Courier New" w:hAnsi="Courier New"/>
+          <w:color w:val="000000"/>
+          <w:sz w:val="20"/>
+        </w:rPr>
+        <w:t>index = find(hough_space&gt;=max_para*p);</w:t>
+      </w:r>
+    </w:p>
+    <w:p>
+      <w:pPr>
+        <w:spacing w:beforeLines="0" w:afterLines="0"/>
+        <w:jc w:val="left"/>
+        <w:rPr>
+          <w:rFonts w:hint="default"/>
+          <w:sz w:val="24"/>
+        </w:rPr>
+      </w:pPr>
+      <w:r>
+        <w:rPr>
+          <w:rFonts w:hint="eastAsia" w:ascii="Courier New" w:hAnsi="Courier New"/>
+          <w:color w:val="000000"/>
+          <w:sz w:val="20"/>
+        </w:rPr>
+        <w:t>length = size(index);</w:t>
+      </w:r>
+    </w:p>
+    <w:p>
+      <w:pPr>
+        <w:spacing w:beforeLines="0" w:afterLines="0"/>
+        <w:jc w:val="left"/>
+        <w:rPr>
+          <w:rFonts w:hint="default"/>
+          <w:sz w:val="24"/>
+        </w:rPr>
+      </w:pPr>
+      <w:r>
+        <w:rPr>
+          <w:rFonts w:hint="eastAsia" w:ascii="Courier New" w:hAnsi="Courier New"/>
+          <w:color w:val="000000"/>
+          <w:sz w:val="20"/>
+        </w:rPr>
+        <w:t>hough_circle=zeros(m,n);</w:t>
+      </w:r>
+    </w:p>
+    <w:p>
+      <w:pPr>
+        <w:spacing w:beforeLines="0" w:afterLines="0"/>
+        <w:jc w:val="left"/>
+        <w:rPr>
+          <w:rFonts w:hint="default"/>
+          <w:sz w:val="24"/>
+        </w:rPr>
+      </w:pPr>
+      <w:r>
+        <w:rPr>
+          <w:rFonts w:hint="eastAsia" w:ascii="Courier New" w:hAnsi="Courier New"/>
+          <w:color w:val="0000FF"/>
+          <w:sz w:val="20"/>
+        </w:rPr>
+        <w:t>for</w:t>
+      </w:r>
+      <w:r>
+        <w:rPr>
+          <w:rFonts w:hint="eastAsia" w:ascii="Courier New" w:hAnsi="Courier New"/>
+          <w:color w:val="000000"/>
+          <w:sz w:val="20"/>
+        </w:rPr>
+        <w:t xml:space="preserve"> i=1:ecount</w:t>
+      </w:r>
+    </w:p>
+    <w:p>
+      <w:pPr>
+        <w:spacing w:beforeLines="0" w:afterLines="0"/>
+        <w:jc w:val="left"/>
+        <w:rPr>
+          <w:rFonts w:hint="default"/>
+          <w:sz w:val="24"/>
+        </w:rPr>
+      </w:pPr>
+      <w:r>
+        <w:rPr>
+          <w:rFonts w:hint="eastAsia" w:ascii="Courier New" w:hAnsi="Courier New"/>
+          <w:color w:val="000000"/>
+          <w:sz w:val="20"/>
+        </w:rPr>
+        <w:t xml:space="preserve">    </w:t>
+      </w:r>
+      <w:r>
+        <w:rPr>
+          <w:rFonts w:hint="eastAsia" w:ascii="Courier New" w:hAnsi="Courier New"/>
+          <w:color w:val="0000FF"/>
+          <w:sz w:val="20"/>
+        </w:rPr>
+        <w:t>for</w:t>
+      </w:r>
+      <w:r>
+        <w:rPr>
+          <w:rFonts w:hint="eastAsia" w:ascii="Courier New" w:hAnsi="Courier New"/>
+          <w:color w:val="000000"/>
+          <w:sz w:val="20"/>
+        </w:rPr>
+        <w:t xml:space="preserve"> k=1:length</w:t>
+      </w:r>
+    </w:p>
+    <w:p>
+      <w:pPr>
+        <w:spacing w:beforeLines="0" w:afterLines="0"/>
+        <w:jc w:val="left"/>
+        <w:rPr>
+          <w:rFonts w:hint="default"/>
+          <w:sz w:val="24"/>
+        </w:rPr>
+      </w:pPr>
+      <w:r>
+        <w:rPr>
+          <w:rFonts w:hint="eastAsia" w:ascii="Courier New" w:hAnsi="Courier New"/>
+          <w:color w:val="000000"/>
+          <w:sz w:val="20"/>
+        </w:rPr>
+        <w:t xml:space="preserve">        par3 = floor(index(k)/(m*n))+1;</w:t>
+      </w:r>
+    </w:p>
+    <w:p>
+      <w:pPr>
+        <w:spacing w:beforeLines="0" w:afterLines="0"/>
+        <w:jc w:val="left"/>
+        <w:rPr>
+          <w:rFonts w:hint="default"/>
+          <w:sz w:val="24"/>
+        </w:rPr>
+      </w:pPr>
+      <w:r>
+        <w:rPr>
+          <w:rFonts w:hint="eastAsia" w:ascii="Courier New" w:hAnsi="Courier New"/>
+          <w:color w:val="000000"/>
+          <w:sz w:val="20"/>
+        </w:rPr>
+        <w:t xml:space="preserve">        par2 = floor((index(k)-(par3-1)*(m*n))/m)+1;</w:t>
+      </w:r>
+    </w:p>
+    <w:p>
+      <w:pPr>
+        <w:spacing w:beforeLines="0" w:afterLines="0"/>
+        <w:jc w:val="left"/>
+        <w:rPr>
+          <w:rFonts w:hint="default"/>
+          <w:sz w:val="24"/>
+        </w:rPr>
+      </w:pPr>
+      <w:r>
+        <w:rPr>
+          <w:rFonts w:hint="eastAsia" w:ascii="Courier New" w:hAnsi="Courier New"/>
+          <w:color w:val="000000"/>
+          <w:sz w:val="20"/>
+        </w:rPr>
+        <w:t xml:space="preserve">        par1 = index(k)-(par3-1)*(m*n)-(par2-1)*m;</w:t>
+      </w:r>
+    </w:p>
+    <w:p>
+      <w:pPr>
+        <w:spacing w:beforeLines="0" w:afterLines="0"/>
+        <w:jc w:val="left"/>
+        <w:rPr>
+          <w:rFonts w:hint="default"/>
+          <w:sz w:val="24"/>
+        </w:rPr>
+      </w:pPr>
+      <w:r>
+        <w:rPr>
+          <w:rFonts w:hint="eastAsia" w:ascii="Courier New" w:hAnsi="Courier New"/>
+          <w:color w:val="000000"/>
+          <w:sz w:val="20"/>
+        </w:rPr>
+        <w:t xml:space="preserve">        </w:t>
+      </w:r>
+      <w:r>
+        <w:rPr>
+          <w:rFonts w:hint="eastAsia" w:ascii="Courier New" w:hAnsi="Courier New"/>
+          <w:color w:val="0000FF"/>
+          <w:sz w:val="20"/>
+        </w:rPr>
+        <w:t>if</w:t>
+      </w:r>
+      <w:r>
+        <w:rPr>
+          <w:rFonts w:hint="eastAsia" w:ascii="Courier New" w:hAnsi="Courier New"/>
+          <w:color w:val="000000"/>
+          <w:sz w:val="20"/>
+        </w:rPr>
+        <w:t>((rows(i)-par1)^2+(cols(i)-par2)^2&lt;(r_min+(par3-1)*step_r)^2+5&amp;</w:t>
+      </w:r>
+      <w:r>
+        <w:rPr>
+          <w:rFonts w:hint="eastAsia" w:ascii="Courier New" w:hAnsi="Courier New"/>
+          <w:color w:val="0000FF"/>
+          <w:sz w:val="20"/>
+        </w:rPr>
+        <w:t>...</w:t>
+      </w:r>
+    </w:p>
+    <w:p>
+      <w:pPr>
+        <w:spacing w:beforeLines="0" w:afterLines="0"/>
+        <w:jc w:val="left"/>
+        <w:rPr>
+          <w:rFonts w:hint="default"/>
+          <w:sz w:val="24"/>
+        </w:rPr>
+      </w:pPr>
+      <w:r>
+        <w:rPr>
+          <w:rFonts w:hint="eastAsia" w:ascii="Courier New" w:hAnsi="Courier New"/>
+          <w:color w:val="000000"/>
+          <w:sz w:val="20"/>
+        </w:rPr>
+        <w:t xml:space="preserve">                (rows(i)-par1)^2+(cols(i)-par2)^2&gt;(r_min+(par3-1)*step_r)^2-5)</w:t>
+      </w:r>
+    </w:p>
+    <w:p>
+      <w:pPr>
+        <w:spacing w:beforeLines="0" w:afterLines="0"/>
+        <w:jc w:val="left"/>
+        <w:rPr>
+          <w:rFonts w:hint="default"/>
+          <w:sz w:val="24"/>
+        </w:rPr>
+      </w:pPr>
+      <w:r>
+        <w:rPr>
+          <w:rFonts w:hint="eastAsia" w:ascii="Courier New" w:hAnsi="Courier New"/>
+          <w:color w:val="000000"/>
+          <w:sz w:val="20"/>
+        </w:rPr>
+        <w:t xml:space="preserve">            hough_circle(rows(i),cols(i)) = 1;</w:t>
+      </w:r>
+    </w:p>
+    <w:p>
+      <w:pPr>
+        <w:spacing w:beforeLines="0" w:afterLines="0"/>
+        <w:jc w:val="left"/>
+        <w:rPr>
+          <w:rFonts w:hint="default"/>
+          <w:sz w:val="24"/>
+        </w:rPr>
+      </w:pPr>
+      <w:r>
+        <w:rPr>
+          <w:rFonts w:hint="eastAsia" w:ascii="Courier New" w:hAnsi="Courier New"/>
+          <w:color w:val="000000"/>
+          <w:sz w:val="20"/>
+        </w:rPr>
+        <w:t xml:space="preserve">        </w:t>
+      </w:r>
+      <w:r>
+        <w:rPr>
+          <w:rFonts w:hint="eastAsia" w:ascii="Courier New" w:hAnsi="Courier New"/>
+          <w:color w:val="0000FF"/>
+          <w:sz w:val="20"/>
+        </w:rPr>
+        <w:t>end</w:t>
+      </w:r>
+    </w:p>
+    <w:p>
+      <w:pPr>
+        <w:spacing w:beforeLines="0" w:afterLines="0"/>
+        <w:jc w:val="left"/>
+        <w:rPr>
+          <w:rFonts w:hint="default"/>
+          <w:sz w:val="24"/>
+        </w:rPr>
+      </w:pPr>
+      <w:r>
+        <w:rPr>
+          <w:rFonts w:hint="eastAsia" w:ascii="Courier New" w:hAnsi="Courier New"/>
+          <w:color w:val="000000"/>
+          <w:sz w:val="20"/>
+        </w:rPr>
+        <w:t xml:space="preserve">    </w:t>
+      </w:r>
+      <w:r>
+        <w:rPr>
+          <w:rFonts w:hint="eastAsia" w:ascii="Courier New" w:hAnsi="Courier New"/>
+          <w:color w:val="0000FF"/>
+          <w:sz w:val="20"/>
+        </w:rPr>
+        <w:t>end</w:t>
+      </w:r>
+    </w:p>
+    <w:p>
+      <w:pPr>
+        <w:spacing w:beforeLines="0" w:afterLines="0"/>
+        <w:jc w:val="left"/>
+        <w:rPr>
+          <w:rFonts w:hint="default"/>
+          <w:sz w:val="24"/>
+        </w:rPr>
+      </w:pPr>
+      <w:r>
+        <w:rPr>
+          <w:rFonts w:hint="eastAsia" w:ascii="Courier New" w:hAnsi="Courier New"/>
+          <w:color w:val="0000FF"/>
+          <w:sz w:val="20"/>
+        </w:rPr>
+        <w:t>end</w:t>
+      </w:r>
+    </w:p>
+    <w:p>
+      <w:pPr>
+        <w:spacing w:beforeLines="0" w:afterLines="0"/>
+        <w:jc w:val="left"/>
+        <w:rPr>
+          <w:rFonts w:hint="default"/>
+          <w:sz w:val="24"/>
+        </w:rPr>
+      </w:pPr>
+      <w:r>
+        <w:rPr>
+          <w:rFonts w:hint="eastAsia" w:ascii="Courier New" w:hAnsi="Courier New"/>
+          <w:color w:val="000000"/>
+          <w:sz w:val="20"/>
+        </w:rPr>
+        <w:t xml:space="preserve"> </w:t>
+      </w:r>
+    </w:p>
+    <w:p>
+      <w:pPr>
+        <w:spacing w:beforeLines="0" w:afterLines="0"/>
+        <w:jc w:val="left"/>
+        <w:rPr>
+          <w:rFonts w:hint="default"/>
+          <w:sz w:val="24"/>
+        </w:rPr>
+      </w:pPr>
+      <w:r>
+        <w:rPr>
+          <w:rFonts w:hint="eastAsia" w:ascii="Courier New" w:hAnsi="Courier New"/>
+          <w:color w:val="3C763D"/>
+          <w:sz w:val="20"/>
+        </w:rPr>
+        <w:t>% ????</w:t>
+      </w:r>
+    </w:p>
+    <w:p>
+      <w:pPr>
+        <w:spacing w:beforeLines="0" w:afterLines="0"/>
+        <w:jc w:val="left"/>
+        <w:rPr>
+          <w:rFonts w:hint="default"/>
+          <w:sz w:val="24"/>
+        </w:rPr>
+      </w:pPr>
+      <w:r>
+        <w:rPr>
+          <w:rFonts w:hint="eastAsia" w:ascii="Courier New" w:hAnsi="Courier New"/>
+          <w:color w:val="0000FF"/>
+          <w:sz w:val="20"/>
+        </w:rPr>
+        <w:t>for</w:t>
+      </w:r>
+      <w:r>
+        <w:rPr>
+          <w:rFonts w:hint="eastAsia" w:ascii="Courier New" w:hAnsi="Courier New"/>
+          <w:color w:val="000000"/>
+          <w:sz w:val="20"/>
+        </w:rPr>
+        <w:t xml:space="preserve"> k=1:length</w:t>
+      </w:r>
+    </w:p>
+    <w:p>
+      <w:pPr>
+        <w:spacing w:beforeLines="0" w:afterLines="0"/>
+        <w:jc w:val="left"/>
+        <w:rPr>
+          <w:rFonts w:hint="default"/>
+          <w:sz w:val="24"/>
+        </w:rPr>
+      </w:pPr>
+      <w:r>
+        <w:rPr>
+          <w:rFonts w:hint="eastAsia" w:ascii="Courier New" w:hAnsi="Courier New"/>
+          <w:color w:val="000000"/>
+          <w:sz w:val="20"/>
+        </w:rPr>
+        <w:t xml:space="preserve">    par3 = floor(index(k)/(m*n))+1;</w:t>
+      </w:r>
+    </w:p>
+    <w:p>
+      <w:pPr>
+        <w:spacing w:beforeLines="0" w:afterLines="0"/>
+        <w:jc w:val="left"/>
+        <w:rPr>
+          <w:rFonts w:hint="default"/>
+          <w:sz w:val="24"/>
+        </w:rPr>
+      </w:pPr>
+      <w:r>
+        <w:rPr>
+          <w:rFonts w:hint="eastAsia" w:ascii="Courier New" w:hAnsi="Courier New"/>
+          <w:color w:val="000000"/>
+          <w:sz w:val="20"/>
+        </w:rPr>
+        <w:t xml:space="preserve">    par2 = floor((index(k)-(par3-1)*(m*n))/m)+1;</w:t>
+      </w:r>
+    </w:p>
+    <w:p>
+      <w:pPr>
+        <w:spacing w:beforeLines="0" w:afterLines="0"/>
+        <w:jc w:val="left"/>
+        <w:rPr>
+          <w:rFonts w:hint="default"/>
+          <w:sz w:val="24"/>
+        </w:rPr>
+      </w:pPr>
+      <w:r>
+        <w:rPr>
+          <w:rFonts w:hint="eastAsia" w:ascii="Courier New" w:hAnsi="Courier New"/>
+          <w:color w:val="000000"/>
+          <w:sz w:val="20"/>
+        </w:rPr>
+        <w:t xml:space="preserve">    par1 = index(k)-(par3-1)*(m*n)-(par2-1)*m;</w:t>
+      </w:r>
+    </w:p>
+    <w:p>
+      <w:pPr>
+        <w:spacing w:beforeLines="0" w:afterLines="0"/>
+        <w:jc w:val="left"/>
+        <w:rPr>
+          <w:rFonts w:hint="default"/>
+          <w:sz w:val="24"/>
+        </w:rPr>
+      </w:pPr>
+      <w:r>
+        <w:rPr>
+          <w:rFonts w:hint="eastAsia" w:ascii="Courier New" w:hAnsi="Courier New"/>
+          <w:color w:val="000000"/>
+          <w:sz w:val="20"/>
+        </w:rPr>
+        <w:t xml:space="preserve">    par3 = r_min+(par3-1)*step_r;</w:t>
+      </w:r>
+    </w:p>
+    <w:p>
+      <w:pPr>
+        <w:spacing w:beforeLines="0" w:afterLines="0"/>
+        <w:jc w:val="left"/>
+        <w:rPr>
+          <w:rFonts w:hint="default"/>
+          <w:sz w:val="24"/>
+        </w:rPr>
+      </w:pPr>
+      <w:r>
+        <w:rPr>
+          <w:rFonts w:hint="eastAsia" w:ascii="Courier New" w:hAnsi="Courier New"/>
+          <w:color w:val="000000"/>
+          <w:sz w:val="20"/>
+        </w:rPr>
+        <w:t xml:space="preserve">    </w:t>
+      </w:r>
+      <w:r>
+        <w:rPr>
+          <w:rFonts w:hint="eastAsia" w:ascii="Courier New" w:hAnsi="Courier New"/>
+          <w:color w:val="3C763D"/>
+          <w:sz w:val="20"/>
+        </w:rPr>
+        <w:t>%fprintf(1,'Center %d %d radius %d\n',par1,par2,par3);</w:t>
+      </w:r>
+    </w:p>
+    <w:p>
+      <w:pPr>
+        <w:spacing w:beforeLines="0" w:afterLines="0"/>
+        <w:jc w:val="left"/>
+        <w:rPr>
+          <w:rFonts w:hint="default"/>
+          <w:sz w:val="24"/>
+        </w:rPr>
+      </w:pPr>
+      <w:r>
+        <w:rPr>
+          <w:rFonts w:hint="eastAsia" w:ascii="Courier New" w:hAnsi="Courier New"/>
+          <w:color w:val="000000"/>
+          <w:sz w:val="20"/>
+        </w:rPr>
+        <w:t xml:space="preserve">    para(:,k) = [par1,par2,par3]';</w:t>
+      </w:r>
+    </w:p>
+    <w:p>
+      <w:pPr>
+        <w:spacing w:beforeLines="0" w:afterLines="0"/>
+        <w:jc w:val="left"/>
+        <w:rPr>
+          <w:rFonts w:hint="default"/>
+          <w:sz w:val="24"/>
+        </w:rPr>
+      </w:pPr>
+      <w:r>
+        <w:rPr>
+          <w:rFonts w:hint="eastAsia" w:ascii="Courier New" w:hAnsi="Courier New"/>
+          <w:color w:val="0000FF"/>
+          <w:sz w:val="20"/>
+        </w:rPr>
+        <w:t>end</w:t>
+      </w:r>
+    </w:p>
+    <w:p>
+      <w:pPr>
+        <w:spacing w:beforeLines="0" w:afterLines="0"/>
+        <w:jc w:val="left"/>
+        <w:rPr>
+          <w:rFonts w:hint="default"/>
+          <w:sz w:val="24"/>
+        </w:rPr>
+      </w:pPr>
+      <w:r>
+        <w:rPr>
+          <w:rFonts w:hint="eastAsia" w:ascii="Courier New" w:hAnsi="Courier New"/>
+          <w:color w:val="0000FF"/>
+          <w:sz w:val="20"/>
+        </w:rPr>
+        <w:t xml:space="preserve"> </w:t>
+      </w:r>
+    </w:p>
+    <w:p>
+      <w:pPr>
+        <w:spacing w:beforeLines="0" w:afterLines="0"/>
+        <w:jc w:val="left"/>
+        <w:rPr>
+          <w:rFonts w:hint="default"/>
+          <w:sz w:val="24"/>
+        </w:rPr>
+      </w:pPr>
+      <w:r>
+        <w:rPr>
+          <w:rFonts w:hint="eastAsia" w:ascii="Courier New" w:hAnsi="Courier New"/>
+          <w:color w:val="000000"/>
+          <w:sz w:val="20"/>
+        </w:rPr>
+        <w:t>mean(para,2);</w:t>
+      </w:r>
+    </w:p>
+    <w:p>
+      <w:pPr>
+        <w:spacing w:beforeLines="0" w:afterLines="0"/>
+        <w:jc w:val="left"/>
+        <w:rPr>
+          <w:rFonts w:hint="default"/>
+          <w:sz w:val="24"/>
+        </w:rPr>
+      </w:pPr>
+      <w:r>
+        <w:rPr>
+          <w:rFonts w:hint="eastAsia" w:ascii="Courier New" w:hAnsi="Courier New"/>
+          <w:color w:val="000000"/>
+          <w:sz w:val="20"/>
+        </w:rPr>
+        <w:t>len = para(1);</w:t>
+      </w:r>
+    </w:p>
+    <w:p>
+      <w:pPr>
+        <w:spacing w:beforeLines="0" w:afterLines="0"/>
+        <w:jc w:val="left"/>
+        <w:rPr>
+          <w:rFonts w:hint="default"/>
+          <w:sz w:val="24"/>
+        </w:rPr>
+      </w:pPr>
+      <w:r>
+        <w:rPr>
+          <w:rFonts w:hint="eastAsia" w:ascii="Courier New" w:hAnsi="Courier New"/>
+          <w:color w:val="000000"/>
+          <w:sz w:val="20"/>
+        </w:rPr>
+        <w:t>depth = para(2);</w:t>
+      </w:r>
+    </w:p>
+    <w:p>
+      <w:pPr>
+        <w:spacing w:beforeLines="0" w:afterLines="0"/>
+        <w:jc w:val="left"/>
+        <w:rPr>
+          <w:rFonts w:hint="default"/>
+          <w:sz w:val="24"/>
+        </w:rPr>
+      </w:pPr>
+      <w:r>
+        <w:rPr>
+          <w:rFonts w:hint="eastAsia" w:ascii="Courier New" w:hAnsi="Courier New"/>
+          <w:color w:val="000000"/>
+          <w:sz w:val="20"/>
+        </w:rPr>
+        <w:t>r = para(3);</w:t>
+      </w:r>
+    </w:p>
+    <w:p>
+      <w:pPr>
+        <w:spacing w:beforeLines="0" w:afterLines="0"/>
+        <w:jc w:val="left"/>
+        <w:rPr>
+          <w:rFonts w:hint="default"/>
+          <w:sz w:val="24"/>
+        </w:rPr>
+      </w:pPr>
+      <w:r>
+        <w:rPr>
+          <w:rFonts w:hint="eastAsia" w:ascii="Courier New" w:hAnsi="Courier New"/>
+          <w:color w:val="000000"/>
+          <w:sz w:val="20"/>
+        </w:rPr>
+        <w:t>fprintf(1,</w:t>
+      </w:r>
+      <w:r>
+        <w:rPr>
+          <w:rFonts w:hint="eastAsia" w:ascii="Courier New" w:hAnsi="Courier New"/>
+          <w:color w:val="A020F0"/>
+          <w:sz w:val="20"/>
+        </w:rPr>
+        <w:t>'Center %d %d radius %d\n'</w:t>
+      </w:r>
+      <w:r>
+        <w:rPr>
+          <w:rFonts w:hint="eastAsia" w:ascii="Courier New" w:hAnsi="Courier New"/>
+          <w:color w:val="000000"/>
+          <w:sz w:val="20"/>
+        </w:rPr>
+        <w:t>,len,depth,r);</w:t>
+      </w:r>
+    </w:p>
+    <w:p>
+      <w:pPr>
+        <w:jc w:val="left"/>
+        <w:rPr>
+          <w:rFonts w:hint="default"/>
           <w:lang w:val="en-US" w:eastAsia="zh-CN"/>
         </w:rPr>
       </w:pPr>

</xml_diff>